<commit_message>
setup HTML und CSS
</commit_message>
<xml_diff>
--- a/TypeScriptAssignment/dokumentation.docx
+++ b/TypeScriptAssignment/dokumentation.docx
@@ -84,25 +84,29 @@
           <w:rFonts w:ascii="Times New Roman" w:hAnsi="Times New Roman"/>
         </w:rPr>
       </w:pPr>
-      <w:proofErr w:type="spellStart"/>
       <w:r>
         <w:rPr>
           <w:rFonts w:eastAsia="Times New Roman"/>
         </w:rPr>
-        <w:t>ansehen</w:t>
+        <w:t>A</w:t>
       </w:r>
       <w:r>
         <w:rPr>
           <w:rFonts w:eastAsia="Times New Roman"/>
         </w:rPr>
-        <w:t>Projekte</w:t>
-      </w:r>
-      <w:proofErr w:type="spellEnd"/>
+        <w:t>nsehen</w:t>
+      </w:r>
       <w:r>
         <w:rPr>
           <w:rFonts w:eastAsia="Times New Roman"/>
         </w:rPr>
-        <w:t xml:space="preserve"> bei </w:t>
+        <w:t xml:space="preserve"> </w:t>
+      </w:r>
+      <w:r>
+        <w:rPr>
+          <w:rFonts w:eastAsia="Times New Roman"/>
+        </w:rPr>
+        <w:t xml:space="preserve">Projekte bei </w:t>
       </w:r>
       <w:hyperlink r:id="rId7" w:history="1">
         <w:r>
@@ -166,17 +170,108 @@
         <w:rPr>
           <w:rFonts w:eastAsia="Times New Roman"/>
         </w:rPr>
-        <w:t>Warum: Realitätsnahe, funktionale Nutzung</w:t>
-      </w:r>
+        <w:t xml:space="preserve">Rückmeldung </w:t>
+      </w:r>
+      <w:proofErr w:type="gramStart"/>
       <w:r>
         <w:rPr>
           <w:rFonts w:eastAsia="Times New Roman"/>
         </w:rPr>
-        <w:t>, die ich wahrscheinlich wiederverwenden kann</w:t>
-      </w:r>
+        <w:t>von Dozent</w:t>
+      </w:r>
+      <w:proofErr w:type="gramEnd"/>
+      <w:r>
+        <w:rPr>
+          <w:rFonts w:eastAsia="Times New Roman"/>
+        </w:rPr>
+        <w:t xml:space="preserve">: </w:t>
+      </w:r>
+      <w:proofErr w:type="spellStart"/>
+      <w:r>
+        <w:rPr>
+          <w:rFonts w:eastAsia="Times New Roman"/>
+        </w:rPr>
+        <w:t>usätzliche</w:t>
+      </w:r>
+      <w:proofErr w:type="spellEnd"/>
+      <w:r>
+        <w:rPr>
+          <w:rFonts w:eastAsia="Times New Roman"/>
+        </w:rPr>
+        <w:t xml:space="preserve"> </w:t>
+      </w:r>
+      <w:proofErr w:type="spellStart"/>
+      <w:r>
+        <w:rPr>
+          <w:rFonts w:eastAsia="Times New Roman"/>
+        </w:rPr>
+        <w:t>features</w:t>
+      </w:r>
+      <w:proofErr w:type="spellEnd"/>
+      <w:r>
+        <w:rPr>
+          <w:rFonts w:eastAsia="Times New Roman"/>
+        </w:rPr>
+        <w:t xml:space="preserve"> </w:t>
+      </w:r>
+      <w:proofErr w:type="spellStart"/>
+      <w:r>
+        <w:rPr>
+          <w:rFonts w:eastAsia="Times New Roman"/>
+        </w:rPr>
+        <w:t>password</w:t>
+      </w:r>
+      <w:proofErr w:type="spellEnd"/>
+      <w:r>
+        <w:rPr>
+          <w:rFonts w:eastAsia="Times New Roman"/>
+        </w:rPr>
+        <w:t xml:space="preserve"> </w:t>
+      </w:r>
+      <w:proofErr w:type="spellStart"/>
+      <w:r>
+        <w:rPr>
+          <w:rFonts w:eastAsia="Times New Roman"/>
+        </w:rPr>
+        <w:t>validator</w:t>
+      </w:r>
+      <w:proofErr w:type="spellEnd"/>
+      <w:r>
+        <w:rPr>
+          <w:rFonts w:eastAsia="Times New Roman"/>
+        </w:rPr>
+        <w:t xml:space="preserve"> + </w:t>
+      </w:r>
+      <w:proofErr w:type="spellStart"/>
+      <w:r>
+        <w:rPr>
+          <w:rFonts w:eastAsia="Times New Roman"/>
+        </w:rPr>
+        <w:t>username</w:t>
+      </w:r>
+      <w:proofErr w:type="spellEnd"/>
+      <w:r>
+        <w:rPr>
+          <w:rFonts w:eastAsia="Times New Roman"/>
+        </w:rPr>
+        <w:t xml:space="preserve"> </w:t>
+      </w:r>
+      <w:proofErr w:type="spellStart"/>
+      <w:r>
+        <w:rPr>
+          <w:rFonts w:eastAsia="Times New Roman"/>
+        </w:rPr>
+        <w:t>generator</w:t>
+      </w:r>
+      <w:proofErr w:type="spellEnd"/>
     </w:p>
     <w:p>
       <w:pPr>
+        <w:pStyle w:val="ListParagraph"/>
+        <w:numPr>
+          <w:ilvl w:val="0"/>
+          <w:numId w:val="4"/>
+        </w:numPr>
         <w:rPr>
           <w:rFonts w:eastAsia="Times New Roman"/>
         </w:rPr>
@@ -185,7 +280,13 @@
         <w:rPr>
           <w:rFonts w:eastAsia="Times New Roman"/>
         </w:rPr>
-        <w:br w:type="page"/>
+        <w:t>Warum: Realitätsnahe, funktionale Nutzung</w:t>
+      </w:r>
+      <w:r>
+        <w:rPr>
+          <w:rFonts w:eastAsia="Times New Roman"/>
+        </w:rPr>
+        <w:t>, die ich wahrscheinlich wiederverwenden kann</w:t>
       </w:r>
     </w:p>
     <w:p>
@@ -197,7 +298,6 @@
     </w:p>
     <w:p>
       <w:pPr>
-        <w:pStyle w:val="Heading1"/>
         <w:rPr>
           <w:rFonts w:eastAsia="Times New Roman"/>
         </w:rPr>
@@ -206,23 +306,15 @@
         <w:rPr>
           <w:rFonts w:eastAsia="Times New Roman"/>
         </w:rPr>
-        <w:t>1</w:t>
-      </w:r>
-      <w:r>
-        <w:rPr>
-          <w:rFonts w:eastAsia="Times New Roman"/>
-        </w:rPr>
-        <w:t xml:space="preserve"> Button</w:t>
-      </w:r>
-      <w:r>
-        <w:rPr>
-          <w:rFonts w:eastAsia="Times New Roman"/>
-        </w:rPr>
-        <w:t>manipulation</w:t>
+        <w:br w:type="page"/>
       </w:r>
     </w:p>
     <w:p>
-      <w:r>
+      <w:pPr>
+        <w:pStyle w:val="Heading1"/>
+      </w:pPr>
+      <w:r>
+        <w:lastRenderedPageBreak/>
         <w:t>Idee</w:t>
       </w:r>
       <w:r>
@@ -230,6 +322,9 @@
       </w:r>
     </w:p>
     <w:p>
+      <w:pPr>
+        <w:pStyle w:val="Heading1"/>
+      </w:pPr>
       <w:r>
         <w:t>Theoretischer Hintergrund</w:t>
       </w:r>
@@ -250,41 +345,46 @@
       </w:r>
       <w:r>
         <w:br/>
-      </w:r>
-    </w:p>
-    <w:p/>
-    <w:p/>
-    <w:p/>
-    <w:p>
-      <w:r>
-        <w:t>Probleme und Hindernisse</w:t>
       </w:r>
     </w:p>
     <w:p>
       <w:pPr>
-        <w:spacing w:after="0" w:line="240" w:lineRule="auto"/>
-        <w:rPr>
-          <w:rFonts w:ascii="Times New Roman" w:eastAsia="Times New Roman" w:hAnsi="Times New Roman" w:cs="Times New Roman"/>
-          <w:sz w:val="24"/>
-          <w:szCs w:val="24"/>
-          <w:lang w:val="en-DE"/>
-        </w:rPr>
-      </w:pPr>
+        <w:pStyle w:val="Heading1"/>
+      </w:pPr>
+      <w:r>
+        <w:t>Probleme und Hindernisse</w:t>
+      </w:r>
     </w:p>
     <w:p>
       <w:pPr>
-        <w:spacing w:before="400" w:after="120" w:line="240" w:lineRule="auto"/>
-        <w:outlineLvl w:val="0"/>
+        <w:pStyle w:val="Heading1"/>
+      </w:pPr>
+      <w:r>
+        <w:t>Persönliche Reflexion</w:t>
+      </w:r>
+    </w:p>
+    <w:p>
+      <w:pPr>
+        <w:pStyle w:val="Heading1"/>
         <w:rPr>
           <w:rFonts w:ascii="Times New Roman" w:eastAsia="Times New Roman" w:hAnsi="Times New Roman" w:cs="Times New Roman"/>
           <w:b/>
-          <w:bCs/>
           <w:kern w:val="36"/>
           <w:sz w:val="48"/>
           <w:szCs w:val="48"/>
           <w:lang w:val="en-DE"/>
         </w:rPr>
       </w:pPr>
+      <w:r>
+        <w:rPr>
+          <w:rFonts w:ascii="Arial" w:eastAsia="Times New Roman" w:hAnsi="Arial" w:cs="Arial"/>
+          <w:color w:val="000000"/>
+          <w:kern w:val="36"/>
+          <w:sz w:val="40"/>
+          <w:szCs w:val="40"/>
+        </w:rPr>
+        <w:t>F</w:t>
+      </w:r>
       <w:r>
         <w:rPr>
           <w:rFonts w:ascii="Arial" w:eastAsia="Times New Roman" w:hAnsi="Arial" w:cs="Arial"/>
@@ -294,55 +394,12 @@
           <w:szCs w:val="40"/>
           <w:lang w:val="en-DE"/>
         </w:rPr>
-        <w:t>Funktionalität</w:t>
+        <w:t>azit</w:t>
       </w:r>
     </w:p>
     <w:p>
       <w:pPr>
-        <w:spacing w:after="0" w:line="240" w:lineRule="auto"/>
-        <w:rPr>
-          <w:rFonts w:ascii="Times New Roman" w:eastAsia="Times New Roman" w:hAnsi="Times New Roman" w:cs="Times New Roman"/>
-          <w:sz w:val="24"/>
-          <w:szCs w:val="24"/>
-          <w:lang w:val="en-DE"/>
-        </w:rPr>
-      </w:pPr>
-      <w:r>
-        <w:rPr>
-          <w:rFonts w:ascii="Arial" w:eastAsia="Times New Roman" w:hAnsi="Arial" w:cs="Arial"/>
-          <w:color w:val="000000"/>
-          <w:sz w:val="40"/>
-          <w:szCs w:val="40"/>
-          <w:lang w:val="en-DE"/>
-        </w:rPr>
-        <w:t>Persönliche Reflexion</w:t>
-      </w:r>
-    </w:p>
-    <w:p>
-      <w:pPr>
-        <w:spacing w:before="400" w:after="120" w:line="240" w:lineRule="auto"/>
-        <w:outlineLvl w:val="0"/>
-        <w:rPr>
-          <w:rFonts w:ascii="Times New Roman" w:eastAsia="Times New Roman" w:hAnsi="Times New Roman" w:cs="Times New Roman"/>
-          <w:b/>
-          <w:bCs/>
-          <w:kern w:val="36"/>
-          <w:sz w:val="48"/>
-          <w:szCs w:val="48"/>
-          <w:lang w:val="en-DE"/>
-        </w:rPr>
-      </w:pPr>
-      <w:r>
-        <w:rPr>
-          <w:rFonts w:ascii="Arial" w:eastAsia="Times New Roman" w:hAnsi="Arial" w:cs="Arial"/>
-          <w:color w:val="000000"/>
-          <w:kern w:val="36"/>
-          <w:sz w:val="40"/>
-          <w:szCs w:val="40"/>
-        </w:rPr>
-        <w:t>F</w:t>
-      </w:r>
-      <w:r>
+        <w:pStyle w:val="Heading1"/>
         <w:rPr>
           <w:rFonts w:ascii="Arial" w:eastAsia="Times New Roman" w:hAnsi="Arial" w:cs="Arial"/>
           <w:color w:val="000000"/>
@@ -351,13 +408,8 @@
           <w:szCs w:val="40"/>
           <w:lang w:val="en-DE"/>
         </w:rPr>
-        <w:t>azit</w:t>
-      </w:r>
-    </w:p>
-    <w:p>
-      <w:pPr>
-        <w:spacing w:before="400" w:after="120" w:line="240" w:lineRule="auto"/>
-        <w:outlineLvl w:val="0"/>
+      </w:pPr>
+      <w:r>
         <w:rPr>
           <w:rFonts w:ascii="Arial" w:eastAsia="Times New Roman" w:hAnsi="Arial" w:cs="Arial"/>
           <w:color w:val="000000"/>
@@ -366,8 +418,157 @@
           <w:szCs w:val="40"/>
           <w:lang w:val="en-DE"/>
         </w:rPr>
-      </w:pPr>
-      <w:r>
+        <w:t>Quellen</w:t>
+      </w:r>
+    </w:p>
+    <w:p>
+      <w:pPr>
+        <w:rPr>
+          <w:lang w:val="en-DE"/>
+        </w:rPr>
+      </w:pPr>
+      <w:r>
+        <w:rPr>
+          <w:lang w:val="en-DE"/>
+        </w:rPr>
+        <w:t>Interfaces</w:t>
+      </w:r>
+    </w:p>
+    <w:p>
+      <w:pPr>
+        <w:rPr>
+          <w:rFonts w:ascii="Times New Roman" w:eastAsia="Times New Roman" w:hAnsi="Times New Roman" w:cs="Times New Roman"/>
+          <w:lang w:val="en-DE"/>
+        </w:rPr>
+      </w:pPr>
+      <w:r>
+        <w:fldChar w:fldCharType="begin"/>
+      </w:r>
+      <w:r>
+        <w:rPr>
+          <w:lang w:val="en-DE"/>
+        </w:rPr>
+        <w:instrText xml:space="preserve"> HYPERLINK "https://www.logicbig.com/tutorials/misc/typescript/type-assertions.html" </w:instrText>
+      </w:r>
+      <w:r>
+        <w:fldChar w:fldCharType="separate"/>
+      </w:r>
+      <w:r>
+        <w:rPr>
+          <w:rFonts w:ascii="Times New Roman" w:eastAsia="Times New Roman" w:hAnsi="Times New Roman" w:cs="Times New Roman"/>
+          <w:color w:val="0000FF"/>
+          <w:u w:val="single"/>
+          <w:lang w:val="en-DE"/>
+        </w:rPr>
+        <w:t>https://www.logicbig.com/tutorials/misc/typescript/type-assertions.html</w:t>
+      </w:r>
+      <w:r>
+        <w:rPr>
+          <w:rFonts w:ascii="Times New Roman" w:eastAsia="Times New Roman" w:hAnsi="Times New Roman" w:cs="Times New Roman"/>
+          <w:color w:val="0000FF"/>
+          <w:u w:val="single"/>
+          <w:lang w:val="en-DE"/>
+        </w:rPr>
+        <w:fldChar w:fldCharType="end"/>
+      </w:r>
+    </w:p>
+    <w:p>
+      <w:pPr>
+        <w:rPr>
+          <w:rFonts w:ascii="Times New Roman" w:eastAsia="Times New Roman" w:hAnsi="Times New Roman" w:cs="Times New Roman"/>
+          <w:lang w:val="en-DE"/>
+        </w:rPr>
+      </w:pPr>
+      <w:r>
+        <w:fldChar w:fldCharType="begin"/>
+      </w:r>
+      <w:r>
+        <w:rPr>
+          <w:lang w:val="en-DE"/>
+        </w:rPr>
+        <w:instrText xml:space="preserve"> HYPERLINK "https://www.youtube.com/watch?v=cYBDtNnjmlA" </w:instrText>
+      </w:r>
+      <w:r>
+        <w:fldChar w:fldCharType="separate"/>
+      </w:r>
+      <w:r>
+        <w:rPr>
+          <w:rFonts w:ascii="Times New Roman" w:eastAsia="Times New Roman" w:hAnsi="Times New Roman" w:cs="Times New Roman"/>
+          <w:color w:val="0000FF"/>
+          <w:u w:val="single"/>
+          <w:lang w:val="en-DE"/>
+        </w:rPr>
+        <w:t>https://www.youtube.com/watch?v=cYBDtNnjmlA</w:t>
+      </w:r>
+      <w:r>
+        <w:rPr>
+          <w:rFonts w:ascii="Times New Roman" w:eastAsia="Times New Roman" w:hAnsi="Times New Roman" w:cs="Times New Roman"/>
+          <w:color w:val="0000FF"/>
+          <w:u w:val="single"/>
+          <w:lang w:val="en-DE"/>
+        </w:rPr>
+        <w:fldChar w:fldCharType="end"/>
+      </w:r>
+    </w:p>
+    <w:p>
+      <w:pPr>
+        <w:rPr>
+          <w:rFonts w:ascii="Times New Roman" w:hAnsi="Times New Roman"/>
+          <w:lang w:val="en-US"/>
+        </w:rPr>
+      </w:pPr>
+      <w:proofErr w:type="spellStart"/>
+      <w:r>
+        <w:rPr>
+          <w:rFonts w:ascii="Arial" w:eastAsia="Times New Roman" w:hAnsi="Arial" w:cs="Arial"/>
+          <w:color w:val="000000"/>
+          <w:kern w:val="36"/>
+          <w:sz w:val="40"/>
+          <w:szCs w:val="40"/>
+          <w:lang w:val="en-US"/>
+        </w:rPr>
+        <w:t>Backgroundbild</w:t>
+      </w:r>
+      <w:proofErr w:type="spellEnd"/>
+      <w:r>
+        <w:rPr>
+          <w:rFonts w:ascii="Arial" w:eastAsia="Times New Roman" w:hAnsi="Arial" w:cs="Arial"/>
+          <w:color w:val="000000"/>
+          <w:kern w:val="36"/>
+          <w:sz w:val="40"/>
+          <w:szCs w:val="40"/>
+          <w:lang w:val="en-US"/>
+        </w:rPr>
+        <w:t xml:space="preserve">: </w:t>
+      </w:r>
+      <w:hyperlink r:id="rId8" w:history="1">
+        <w:r>
+          <w:rPr>
+            <w:rStyle w:val="Hyperlink"/>
+            <w:lang w:val="en-US"/>
+          </w:rPr>
+          <w:t>https://stock.adobe.com/de/search/images?filters%5Bcontent_type%3Aphoto%5D=1&amp;filters%5Bcontent_type%3Aillustration%5D=1&amp;filters%5Bcontent_type%3Azip_vector%5D=1&amp;filters%5Bcontent_type%3Avideo%5D=0&amp;filters%5Bcontent_type%3Atemplate%5D=0&amp;filters%5Bcontent_type%3A3d%5D=0&amp;filters%5Bcontent_type%3Aimage%5D=1&amp;filters%5Binclude_stock_enterprise%5D=0&amp;filters%5Bis_editorial%5D=0&amp;order=relevance&amp;price%5B%24%5D=1&amp;safe_search=1&amp;serie_id=302616645&amp;search_page=1&amp;search_type=see-more&amp;get_facets=0&amp;asset_id=302616645</w:t>
+        </w:r>
+      </w:hyperlink>
+    </w:p>
+    <w:p>
+      <w:pPr>
+        <w:spacing w:before="400" w:after="120" w:line="240" w:lineRule="auto"/>
+        <w:outlineLvl w:val="0"/>
+        <w:rPr>
+          <w:rFonts w:ascii="Arial" w:eastAsia="Times New Roman" w:hAnsi="Arial" w:cs="Arial"/>
+          <w:color w:val="000000"/>
+          <w:kern w:val="36"/>
+          <w:sz w:val="40"/>
+          <w:szCs w:val="40"/>
+          <w:lang w:val="en-US"/>
+        </w:rPr>
+      </w:pPr>
+    </w:p>
+    <w:p>
+      <w:pPr>
+        <w:spacing w:before="400" w:after="120" w:line="240" w:lineRule="auto"/>
+        <w:outlineLvl w:val="0"/>
         <w:rPr>
           <w:rFonts w:ascii="Arial" w:eastAsia="Times New Roman" w:hAnsi="Arial" w:cs="Arial"/>
           <w:color w:val="000000"/>
@@ -376,25 +577,10 @@
           <w:szCs w:val="40"/>
           <w:lang w:val="en-DE"/>
         </w:rPr>
-        <w:t>Quellen</w:t>
-      </w:r>
+      </w:pPr>
     </w:p>
     <w:p>
       <w:pPr>
-        <w:spacing w:before="400" w:after="120" w:line="240" w:lineRule="auto"/>
-        <w:outlineLvl w:val="0"/>
-        <w:rPr>
-          <w:rFonts w:ascii="Arial" w:eastAsia="Times New Roman" w:hAnsi="Arial" w:cs="Arial"/>
-          <w:color w:val="000000"/>
-          <w:kern w:val="36"/>
-          <w:sz w:val="40"/>
-          <w:szCs w:val="40"/>
-          <w:lang w:val="en-DE"/>
-        </w:rPr>
-      </w:pPr>
-    </w:p>
-    <w:p>
-      <w:pPr>
         <w:rPr>
           <w:rFonts w:eastAsia="Roboto"/>
           <w:lang w:val="en-DE"/>
@@ -402,8 +588,8 @@
       </w:pPr>
     </w:p>
     <w:sectPr>
-      <w:footerReference w:type="even" r:id="rId8"/>
-      <w:footerReference w:type="default" r:id="rId9"/>
+      <w:footerReference w:type="even" r:id="rId9"/>
+      <w:footerReference w:type="default" r:id="rId10"/>
       <w:pgSz w:w="11900" w:h="16840"/>
       <w:pgMar w:top="1417" w:right="1417" w:bottom="1134" w:left="1417" w:header="708" w:footer="708" w:gutter="0"/>
       <w:pgNumType w:start="1"/>

</xml_diff>

<commit_message>
added document structure and literature
</commit_message>
<xml_diff>
--- a/TypeScriptAssignment/dokumentation.docx
+++ b/TypeScriptAssignment/dokumentation.docx
@@ -55,6 +55,857 @@
       </w:r>
     </w:p>
     <w:p/>
+    <w:sdt>
+      <w:sdtPr>
+        <w:id w:val="-1164549006"/>
+        <w:docPartObj>
+          <w:docPartGallery w:val="Table of Contents"/>
+          <w:docPartUnique/>
+        </w:docPartObj>
+      </w:sdtPr>
+      <w:sdtEndPr>
+        <w:rPr>
+          <w:rFonts w:ascii="Helvetica Neue" w:eastAsiaTheme="minorEastAsia" w:hAnsi="Helvetica Neue" w:cstheme="minorBidi"/>
+          <w:b/>
+          <w:noProof/>
+          <w:color w:val="auto"/>
+          <w:sz w:val="22"/>
+          <w:szCs w:val="22"/>
+        </w:rPr>
+      </w:sdtEndPr>
+      <w:sdtContent>
+        <w:p>
+          <w:pPr>
+            <w:pStyle w:val="TOCHeading"/>
+          </w:pPr>
+          <w:r>
+            <w:t xml:space="preserve">Table </w:t>
+          </w:r>
+          <w:proofErr w:type="spellStart"/>
+          <w:r>
+            <w:t>of</w:t>
+          </w:r>
+          <w:proofErr w:type="spellEnd"/>
+          <w:r>
+            <w:t xml:space="preserve"> Contents</w:t>
+          </w:r>
+        </w:p>
+        <w:p>
+          <w:pPr>
+            <w:pStyle w:val="TOC1"/>
+            <w:tabs>
+              <w:tab w:val="right" w:leader="dot" w:pos="9056"/>
+            </w:tabs>
+            <w:rPr>
+              <w:rFonts w:cstheme="minorBidi"/>
+              <w:b w:val="0"/>
+              <w:bCs w:val="0"/>
+              <w:caps w:val="0"/>
+              <w:noProof/>
+              <w:sz w:val="24"/>
+              <w:szCs w:val="24"/>
+              <w:lang w:val="en-DE"/>
+            </w:rPr>
+          </w:pPr>
+          <w:r>
+            <w:rPr>
+              <w:b w:val="0"/>
+              <w:bCs w:val="0"/>
+            </w:rPr>
+            <w:fldChar w:fldCharType="begin"/>
+          </w:r>
+          <w:r>
+            <w:instrText xml:space="preserve"> TOC \o "1-3" \h \z \u </w:instrText>
+          </w:r>
+          <w:r>
+            <w:rPr>
+              <w:b w:val="0"/>
+              <w:bCs w:val="0"/>
+            </w:rPr>
+            <w:fldChar w:fldCharType="separate"/>
+          </w:r>
+          <w:hyperlink w:anchor="_Toc39868148" w:history="1">
+            <w:r>
+              <w:rPr>
+                <w:rStyle w:val="Hyperlink"/>
+                <w:rFonts w:eastAsia="Times New Roman"/>
+                <w:noProof/>
+              </w:rPr>
+              <w:t>Projektvorhaben</w:t>
+            </w:r>
+            <w:r>
+              <w:rPr>
+                <w:noProof/>
+                <w:webHidden/>
+              </w:rPr>
+              <w:tab/>
+            </w:r>
+            <w:r>
+              <w:rPr>
+                <w:noProof/>
+                <w:webHidden/>
+              </w:rPr>
+              <w:fldChar w:fldCharType="begin"/>
+            </w:r>
+            <w:r>
+              <w:rPr>
+                <w:noProof/>
+                <w:webHidden/>
+              </w:rPr>
+              <w:instrText xml:space="preserve"> PAGEREF _Toc39868148 \h </w:instrText>
+            </w:r>
+            <w:r>
+              <w:rPr>
+                <w:noProof/>
+                <w:webHidden/>
+              </w:rPr>
+            </w:r>
+            <w:r>
+              <w:rPr>
+                <w:noProof/>
+                <w:webHidden/>
+              </w:rPr>
+              <w:fldChar w:fldCharType="separate"/>
+            </w:r>
+            <w:r>
+              <w:rPr>
+                <w:noProof/>
+                <w:webHidden/>
+              </w:rPr>
+              <w:t>1</w:t>
+            </w:r>
+            <w:r>
+              <w:rPr>
+                <w:noProof/>
+                <w:webHidden/>
+              </w:rPr>
+              <w:fldChar w:fldCharType="end"/>
+            </w:r>
+          </w:hyperlink>
+        </w:p>
+        <w:p>
+          <w:pPr>
+            <w:pStyle w:val="TOC1"/>
+            <w:tabs>
+              <w:tab w:val="right" w:leader="dot" w:pos="9056"/>
+            </w:tabs>
+            <w:rPr>
+              <w:rFonts w:cstheme="minorBidi"/>
+              <w:b w:val="0"/>
+              <w:bCs w:val="0"/>
+              <w:caps w:val="0"/>
+              <w:noProof/>
+              <w:sz w:val="24"/>
+              <w:szCs w:val="24"/>
+              <w:lang w:val="en-DE"/>
+            </w:rPr>
+          </w:pPr>
+          <w:hyperlink w:anchor="_Toc39868149" w:history="1">
+            <w:r>
+              <w:rPr>
+                <w:rStyle w:val="Hyperlink"/>
+                <w:rFonts w:eastAsia="Times New Roman"/>
+                <w:noProof/>
+              </w:rPr>
+              <w:t>Vorkenntnisse und Vorbereitung</w:t>
+            </w:r>
+            <w:r>
+              <w:rPr>
+                <w:noProof/>
+                <w:webHidden/>
+              </w:rPr>
+              <w:tab/>
+            </w:r>
+            <w:r>
+              <w:rPr>
+                <w:noProof/>
+                <w:webHidden/>
+              </w:rPr>
+              <w:fldChar w:fldCharType="begin"/>
+            </w:r>
+            <w:r>
+              <w:rPr>
+                <w:noProof/>
+                <w:webHidden/>
+              </w:rPr>
+              <w:instrText xml:space="preserve"> PAGEREF _Toc39868149 \h </w:instrText>
+            </w:r>
+            <w:r>
+              <w:rPr>
+                <w:noProof/>
+                <w:webHidden/>
+              </w:rPr>
+            </w:r>
+            <w:r>
+              <w:rPr>
+                <w:noProof/>
+                <w:webHidden/>
+              </w:rPr>
+              <w:fldChar w:fldCharType="separate"/>
+            </w:r>
+            <w:r>
+              <w:rPr>
+                <w:noProof/>
+                <w:webHidden/>
+              </w:rPr>
+              <w:t>1</w:t>
+            </w:r>
+            <w:r>
+              <w:rPr>
+                <w:noProof/>
+                <w:webHidden/>
+              </w:rPr>
+              <w:fldChar w:fldCharType="end"/>
+            </w:r>
+          </w:hyperlink>
+        </w:p>
+        <w:p>
+          <w:pPr>
+            <w:pStyle w:val="TOC1"/>
+            <w:tabs>
+              <w:tab w:val="right" w:leader="dot" w:pos="9056"/>
+            </w:tabs>
+            <w:rPr>
+              <w:rFonts w:cstheme="minorBidi"/>
+              <w:b w:val="0"/>
+              <w:bCs w:val="0"/>
+              <w:caps w:val="0"/>
+              <w:noProof/>
+              <w:sz w:val="24"/>
+              <w:szCs w:val="24"/>
+              <w:lang w:val="en-DE"/>
+            </w:rPr>
+          </w:pPr>
+          <w:hyperlink w:anchor="_Toc39868150" w:history="1">
+            <w:r>
+              <w:rPr>
+                <w:rStyle w:val="Hyperlink"/>
+                <w:rFonts w:eastAsia="Times New Roman"/>
+                <w:noProof/>
+              </w:rPr>
+              <w:t>Dokumente und Klassen</w:t>
+            </w:r>
+            <w:r>
+              <w:rPr>
+                <w:noProof/>
+                <w:webHidden/>
+              </w:rPr>
+              <w:tab/>
+            </w:r>
+            <w:r>
+              <w:rPr>
+                <w:noProof/>
+                <w:webHidden/>
+              </w:rPr>
+              <w:fldChar w:fldCharType="begin"/>
+            </w:r>
+            <w:r>
+              <w:rPr>
+                <w:noProof/>
+                <w:webHidden/>
+              </w:rPr>
+              <w:instrText xml:space="preserve"> PAGEREF _Toc39868150 \h </w:instrText>
+            </w:r>
+            <w:r>
+              <w:rPr>
+                <w:noProof/>
+                <w:webHidden/>
+              </w:rPr>
+            </w:r>
+            <w:r>
+              <w:rPr>
+                <w:noProof/>
+                <w:webHidden/>
+              </w:rPr>
+              <w:fldChar w:fldCharType="separate"/>
+            </w:r>
+            <w:r>
+              <w:rPr>
+                <w:noProof/>
+                <w:webHidden/>
+              </w:rPr>
+              <w:t>3</w:t>
+            </w:r>
+            <w:r>
+              <w:rPr>
+                <w:noProof/>
+                <w:webHidden/>
+              </w:rPr>
+              <w:fldChar w:fldCharType="end"/>
+            </w:r>
+          </w:hyperlink>
+        </w:p>
+        <w:p>
+          <w:pPr>
+            <w:pStyle w:val="TOC2"/>
+            <w:tabs>
+              <w:tab w:val="right" w:leader="dot" w:pos="9056"/>
+            </w:tabs>
+            <w:rPr>
+              <w:rFonts w:cstheme="minorBidi"/>
+              <w:smallCaps w:val="0"/>
+              <w:noProof/>
+              <w:sz w:val="24"/>
+              <w:szCs w:val="24"/>
+              <w:lang w:val="en-DE"/>
+            </w:rPr>
+          </w:pPr>
+          <w:hyperlink w:anchor="_Toc39868151" w:history="1">
+            <w:r>
+              <w:rPr>
+                <w:rStyle w:val="Hyperlink"/>
+                <w:rFonts w:eastAsia="Times New Roman"/>
+                <w:noProof/>
+              </w:rPr>
+              <w:t>Dokument- und Klassenstruktur</w:t>
+            </w:r>
+            <w:r>
+              <w:rPr>
+                <w:noProof/>
+                <w:webHidden/>
+              </w:rPr>
+              <w:tab/>
+            </w:r>
+            <w:r>
+              <w:rPr>
+                <w:noProof/>
+                <w:webHidden/>
+              </w:rPr>
+              <w:fldChar w:fldCharType="begin"/>
+            </w:r>
+            <w:r>
+              <w:rPr>
+                <w:noProof/>
+                <w:webHidden/>
+              </w:rPr>
+              <w:instrText xml:space="preserve"> PAGEREF _Toc39868151 \h </w:instrText>
+            </w:r>
+            <w:r>
+              <w:rPr>
+                <w:noProof/>
+                <w:webHidden/>
+              </w:rPr>
+            </w:r>
+            <w:r>
+              <w:rPr>
+                <w:noProof/>
+                <w:webHidden/>
+              </w:rPr>
+              <w:fldChar w:fldCharType="separate"/>
+            </w:r>
+            <w:r>
+              <w:rPr>
+                <w:noProof/>
+                <w:webHidden/>
+              </w:rPr>
+              <w:t>3</w:t>
+            </w:r>
+            <w:r>
+              <w:rPr>
+                <w:noProof/>
+                <w:webHidden/>
+              </w:rPr>
+              <w:fldChar w:fldCharType="end"/>
+            </w:r>
+          </w:hyperlink>
+        </w:p>
+        <w:p>
+          <w:pPr>
+            <w:pStyle w:val="TOC2"/>
+            <w:tabs>
+              <w:tab w:val="right" w:leader="dot" w:pos="9056"/>
+            </w:tabs>
+            <w:rPr>
+              <w:rFonts w:cstheme="minorBidi"/>
+              <w:smallCaps w:val="0"/>
+              <w:noProof/>
+              <w:sz w:val="24"/>
+              <w:szCs w:val="24"/>
+              <w:lang w:val="en-DE"/>
+            </w:rPr>
+          </w:pPr>
+          <w:hyperlink w:anchor="_Toc39868152" w:history="1">
+            <w:r>
+              <w:rPr>
+                <w:rStyle w:val="Hyperlink"/>
+                <w:rFonts w:eastAsia="Times New Roman"/>
+                <w:noProof/>
+              </w:rPr>
+              <w:t>Dokumentenfunktionalität</w:t>
+            </w:r>
+            <w:r>
+              <w:rPr>
+                <w:noProof/>
+                <w:webHidden/>
+              </w:rPr>
+              <w:tab/>
+            </w:r>
+            <w:r>
+              <w:rPr>
+                <w:noProof/>
+                <w:webHidden/>
+              </w:rPr>
+              <w:fldChar w:fldCharType="begin"/>
+            </w:r>
+            <w:r>
+              <w:rPr>
+                <w:noProof/>
+                <w:webHidden/>
+              </w:rPr>
+              <w:instrText xml:space="preserve"> PAGEREF _Toc39868152 \h </w:instrText>
+            </w:r>
+            <w:r>
+              <w:rPr>
+                <w:noProof/>
+                <w:webHidden/>
+              </w:rPr>
+            </w:r>
+            <w:r>
+              <w:rPr>
+                <w:noProof/>
+                <w:webHidden/>
+              </w:rPr>
+              <w:fldChar w:fldCharType="separate"/>
+            </w:r>
+            <w:r>
+              <w:rPr>
+                <w:noProof/>
+                <w:webHidden/>
+              </w:rPr>
+              <w:t>3</w:t>
+            </w:r>
+            <w:r>
+              <w:rPr>
+                <w:noProof/>
+                <w:webHidden/>
+              </w:rPr>
+              <w:fldChar w:fldCharType="end"/>
+            </w:r>
+          </w:hyperlink>
+        </w:p>
+        <w:p>
+          <w:pPr>
+            <w:pStyle w:val="TOC2"/>
+            <w:tabs>
+              <w:tab w:val="right" w:leader="dot" w:pos="9056"/>
+            </w:tabs>
+            <w:rPr>
+              <w:rFonts w:cstheme="minorBidi"/>
+              <w:smallCaps w:val="0"/>
+              <w:noProof/>
+              <w:sz w:val="24"/>
+              <w:szCs w:val="24"/>
+              <w:lang w:val="en-DE"/>
+            </w:rPr>
+          </w:pPr>
+          <w:hyperlink w:anchor="_Toc39868153" w:history="1">
+            <w:r>
+              <w:rPr>
+                <w:rStyle w:val="Hyperlink"/>
+                <w:rFonts w:eastAsia="Times New Roman"/>
+                <w:noProof/>
+              </w:rPr>
+              <w:t>Klassenfunktionalität</w:t>
+            </w:r>
+            <w:r>
+              <w:rPr>
+                <w:noProof/>
+                <w:webHidden/>
+              </w:rPr>
+              <w:tab/>
+            </w:r>
+            <w:r>
+              <w:rPr>
+                <w:noProof/>
+                <w:webHidden/>
+              </w:rPr>
+              <w:fldChar w:fldCharType="begin"/>
+            </w:r>
+            <w:r>
+              <w:rPr>
+                <w:noProof/>
+                <w:webHidden/>
+              </w:rPr>
+              <w:instrText xml:space="preserve"> PAGEREF _Toc39868153 \h </w:instrText>
+            </w:r>
+            <w:r>
+              <w:rPr>
+                <w:noProof/>
+                <w:webHidden/>
+              </w:rPr>
+            </w:r>
+            <w:r>
+              <w:rPr>
+                <w:noProof/>
+                <w:webHidden/>
+              </w:rPr>
+              <w:fldChar w:fldCharType="separate"/>
+            </w:r>
+            <w:r>
+              <w:rPr>
+                <w:noProof/>
+                <w:webHidden/>
+              </w:rPr>
+              <w:t>3</w:t>
+            </w:r>
+            <w:r>
+              <w:rPr>
+                <w:noProof/>
+                <w:webHidden/>
+              </w:rPr>
+              <w:fldChar w:fldCharType="end"/>
+            </w:r>
+          </w:hyperlink>
+        </w:p>
+        <w:p>
+          <w:pPr>
+            <w:pStyle w:val="TOC1"/>
+            <w:tabs>
+              <w:tab w:val="right" w:leader="dot" w:pos="9056"/>
+            </w:tabs>
+            <w:rPr>
+              <w:rFonts w:cstheme="minorBidi"/>
+              <w:b w:val="0"/>
+              <w:bCs w:val="0"/>
+              <w:caps w:val="0"/>
+              <w:noProof/>
+              <w:sz w:val="24"/>
+              <w:szCs w:val="24"/>
+              <w:lang w:val="en-DE"/>
+            </w:rPr>
+          </w:pPr>
+          <w:hyperlink w:anchor="_Toc39868154" w:history="1">
+            <w:r>
+              <w:rPr>
+                <w:rStyle w:val="Hyperlink"/>
+                <w:noProof/>
+              </w:rPr>
+              <w:t>Probleme und Hindernisse</w:t>
+            </w:r>
+            <w:r>
+              <w:rPr>
+                <w:noProof/>
+                <w:webHidden/>
+              </w:rPr>
+              <w:tab/>
+            </w:r>
+            <w:r>
+              <w:rPr>
+                <w:noProof/>
+                <w:webHidden/>
+              </w:rPr>
+              <w:fldChar w:fldCharType="begin"/>
+            </w:r>
+            <w:r>
+              <w:rPr>
+                <w:noProof/>
+                <w:webHidden/>
+              </w:rPr>
+              <w:instrText xml:space="preserve"> PAGEREF _Toc39868154 \h </w:instrText>
+            </w:r>
+            <w:r>
+              <w:rPr>
+                <w:noProof/>
+                <w:webHidden/>
+              </w:rPr>
+            </w:r>
+            <w:r>
+              <w:rPr>
+                <w:noProof/>
+                <w:webHidden/>
+              </w:rPr>
+              <w:fldChar w:fldCharType="separate"/>
+            </w:r>
+            <w:r>
+              <w:rPr>
+                <w:noProof/>
+                <w:webHidden/>
+              </w:rPr>
+              <w:t>3</w:t>
+            </w:r>
+            <w:r>
+              <w:rPr>
+                <w:noProof/>
+                <w:webHidden/>
+              </w:rPr>
+              <w:fldChar w:fldCharType="end"/>
+            </w:r>
+          </w:hyperlink>
+        </w:p>
+        <w:p>
+          <w:pPr>
+            <w:pStyle w:val="TOC1"/>
+            <w:tabs>
+              <w:tab w:val="right" w:leader="dot" w:pos="9056"/>
+            </w:tabs>
+            <w:rPr>
+              <w:rFonts w:cstheme="minorBidi"/>
+              <w:b w:val="0"/>
+              <w:bCs w:val="0"/>
+              <w:caps w:val="0"/>
+              <w:noProof/>
+              <w:sz w:val="24"/>
+              <w:szCs w:val="24"/>
+              <w:lang w:val="en-DE"/>
+            </w:rPr>
+          </w:pPr>
+          <w:hyperlink w:anchor="_Toc39868155" w:history="1">
+            <w:r>
+              <w:rPr>
+                <w:rStyle w:val="Hyperlink"/>
+                <w:noProof/>
+              </w:rPr>
+              <w:t>Persönliche Reflexion</w:t>
+            </w:r>
+            <w:r>
+              <w:rPr>
+                <w:noProof/>
+                <w:webHidden/>
+              </w:rPr>
+              <w:tab/>
+            </w:r>
+            <w:r>
+              <w:rPr>
+                <w:noProof/>
+                <w:webHidden/>
+              </w:rPr>
+              <w:fldChar w:fldCharType="begin"/>
+            </w:r>
+            <w:r>
+              <w:rPr>
+                <w:noProof/>
+                <w:webHidden/>
+              </w:rPr>
+              <w:instrText xml:space="preserve"> PAGEREF _Toc39868155 \h </w:instrText>
+            </w:r>
+            <w:r>
+              <w:rPr>
+                <w:noProof/>
+                <w:webHidden/>
+              </w:rPr>
+            </w:r>
+            <w:r>
+              <w:rPr>
+                <w:noProof/>
+                <w:webHidden/>
+              </w:rPr>
+              <w:fldChar w:fldCharType="separate"/>
+            </w:r>
+            <w:r>
+              <w:rPr>
+                <w:noProof/>
+                <w:webHidden/>
+              </w:rPr>
+              <w:t>3</w:t>
+            </w:r>
+            <w:r>
+              <w:rPr>
+                <w:noProof/>
+                <w:webHidden/>
+              </w:rPr>
+              <w:fldChar w:fldCharType="end"/>
+            </w:r>
+          </w:hyperlink>
+        </w:p>
+        <w:p>
+          <w:pPr>
+            <w:pStyle w:val="TOC1"/>
+            <w:tabs>
+              <w:tab w:val="right" w:leader="dot" w:pos="9056"/>
+            </w:tabs>
+            <w:rPr>
+              <w:rFonts w:cstheme="minorBidi"/>
+              <w:b w:val="0"/>
+              <w:bCs w:val="0"/>
+              <w:caps w:val="0"/>
+              <w:noProof/>
+              <w:sz w:val="24"/>
+              <w:szCs w:val="24"/>
+              <w:lang w:val="en-DE"/>
+            </w:rPr>
+          </w:pPr>
+          <w:hyperlink w:anchor="_Toc39868156" w:history="1">
+            <w:r>
+              <w:rPr>
+                <w:rStyle w:val="Hyperlink"/>
+                <w:noProof/>
+              </w:rPr>
+              <w:t>Fazit</w:t>
+            </w:r>
+            <w:r>
+              <w:rPr>
+                <w:noProof/>
+                <w:webHidden/>
+              </w:rPr>
+              <w:tab/>
+            </w:r>
+            <w:r>
+              <w:rPr>
+                <w:noProof/>
+                <w:webHidden/>
+              </w:rPr>
+              <w:fldChar w:fldCharType="begin"/>
+            </w:r>
+            <w:r>
+              <w:rPr>
+                <w:noProof/>
+                <w:webHidden/>
+              </w:rPr>
+              <w:instrText xml:space="preserve"> PAGEREF _Toc39868156 \h </w:instrText>
+            </w:r>
+            <w:r>
+              <w:rPr>
+                <w:noProof/>
+                <w:webHidden/>
+              </w:rPr>
+            </w:r>
+            <w:r>
+              <w:rPr>
+                <w:noProof/>
+                <w:webHidden/>
+              </w:rPr>
+              <w:fldChar w:fldCharType="separate"/>
+            </w:r>
+            <w:r>
+              <w:rPr>
+                <w:noProof/>
+                <w:webHidden/>
+              </w:rPr>
+              <w:t>3</w:t>
+            </w:r>
+            <w:r>
+              <w:rPr>
+                <w:noProof/>
+                <w:webHidden/>
+              </w:rPr>
+              <w:fldChar w:fldCharType="end"/>
+            </w:r>
+          </w:hyperlink>
+        </w:p>
+        <w:p>
+          <w:pPr>
+            <w:pStyle w:val="TOC1"/>
+            <w:tabs>
+              <w:tab w:val="right" w:leader="dot" w:pos="9056"/>
+            </w:tabs>
+            <w:rPr>
+              <w:rFonts w:cstheme="minorBidi"/>
+              <w:b w:val="0"/>
+              <w:bCs w:val="0"/>
+              <w:caps w:val="0"/>
+              <w:noProof/>
+              <w:sz w:val="24"/>
+              <w:szCs w:val="24"/>
+              <w:lang w:val="en-DE"/>
+            </w:rPr>
+          </w:pPr>
+          <w:hyperlink w:anchor="_Toc39868157" w:history="1">
+            <w:r>
+              <w:rPr>
+                <w:rStyle w:val="Hyperlink"/>
+                <w:noProof/>
+              </w:rPr>
+              <w:t>Literaturverzeichnis</w:t>
+            </w:r>
+            <w:r>
+              <w:rPr>
+                <w:noProof/>
+                <w:webHidden/>
+              </w:rPr>
+              <w:tab/>
+            </w:r>
+            <w:r>
+              <w:rPr>
+                <w:noProof/>
+                <w:webHidden/>
+              </w:rPr>
+              <w:fldChar w:fldCharType="begin"/>
+            </w:r>
+            <w:r>
+              <w:rPr>
+                <w:noProof/>
+                <w:webHidden/>
+              </w:rPr>
+              <w:instrText xml:space="preserve"> PAGEREF _Toc39868157 \h </w:instrText>
+            </w:r>
+            <w:r>
+              <w:rPr>
+                <w:noProof/>
+                <w:webHidden/>
+              </w:rPr>
+            </w:r>
+            <w:r>
+              <w:rPr>
+                <w:noProof/>
+                <w:webHidden/>
+              </w:rPr>
+              <w:fldChar w:fldCharType="separate"/>
+            </w:r>
+            <w:r>
+              <w:rPr>
+                <w:noProof/>
+                <w:webHidden/>
+              </w:rPr>
+              <w:t>3</w:t>
+            </w:r>
+            <w:r>
+              <w:rPr>
+                <w:noProof/>
+                <w:webHidden/>
+              </w:rPr>
+              <w:fldChar w:fldCharType="end"/>
+            </w:r>
+          </w:hyperlink>
+        </w:p>
+        <w:p>
+          <w:r>
+            <w:rPr>
+              <w:b/>
+              <w:bCs/>
+              <w:noProof/>
+            </w:rPr>
+            <w:fldChar w:fldCharType="end"/>
+          </w:r>
+        </w:p>
+      </w:sdtContent>
+    </w:sdt>
+    <w:p/>
+    <w:p/>
+    <w:p>
+      <w:pPr>
+        <w:pStyle w:val="Heading1"/>
+        <w:rPr>
+          <w:rFonts w:eastAsia="Times New Roman"/>
+        </w:rPr>
+      </w:pPr>
+      <w:bookmarkStart w:id="0" w:name="_Toc39868148"/>
+      <w:r>
+        <w:rPr>
+          <w:rFonts w:eastAsia="Times New Roman"/>
+        </w:rPr>
+        <w:t>Projekt</w:t>
+      </w:r>
+      <w:r>
+        <w:rPr>
+          <w:rFonts w:eastAsia="Times New Roman"/>
+        </w:rPr>
+        <w:t>vorhaben</w:t>
+      </w:r>
+      <w:bookmarkEnd w:id="0"/>
+    </w:p>
+    <w:p>
+      <w:pPr>
+        <w:rPr>
+          <w:rFonts w:eastAsia="Times New Roman"/>
+        </w:rPr>
+      </w:pPr>
+      <w:r>
+        <w:rPr>
+          <w:rFonts w:eastAsia="Times New Roman"/>
+        </w:rPr>
+        <w:t>Was, wann, wie lange, Ziel….</w:t>
+      </w:r>
+    </w:p>
     <w:p>
       <w:pPr>
         <w:spacing w:before="400" w:after="120" w:line="240" w:lineRule="auto"/>
@@ -67,85 +918,44 @@
           <w:szCs w:val="40"/>
         </w:rPr>
       </w:pPr>
-      <w:r>
-        <w:rPr>
-          <w:rFonts w:ascii="Arial" w:eastAsia="Times New Roman" w:hAnsi="Arial" w:cs="Arial"/>
-          <w:color w:val="000000"/>
-          <w:kern w:val="36"/>
-          <w:sz w:val="40"/>
-          <w:szCs w:val="40"/>
-        </w:rPr>
-        <w:t>Projektbeschreibung</w:t>
-      </w:r>
-    </w:p>
-    <w:p>
-      <w:pPr>
-        <w:rPr>
-          <w:rFonts w:eastAsia="Times New Roman"/>
-        </w:rPr>
-      </w:pPr>
-      <w:r>
-        <w:rPr>
-          <w:rFonts w:eastAsia="Times New Roman"/>
-        </w:rPr>
-        <w:t>Was, wann, wie lange, Ziel….</w:t>
-      </w:r>
-    </w:p>
-    <w:p>
-      <w:pPr>
-        <w:spacing w:before="400" w:after="120" w:line="240" w:lineRule="auto"/>
-        <w:outlineLvl w:val="0"/>
-        <w:rPr>
-          <w:rFonts w:ascii="Arial" w:eastAsia="Times New Roman" w:hAnsi="Arial" w:cs="Arial"/>
-          <w:color w:val="000000"/>
-          <w:kern w:val="36"/>
-          <w:sz w:val="40"/>
-          <w:szCs w:val="40"/>
-        </w:rPr>
-      </w:pPr>
-    </w:p>
-    <w:p>
-      <w:pPr>
-        <w:spacing w:before="400" w:after="120" w:line="240" w:lineRule="auto"/>
-        <w:outlineLvl w:val="0"/>
-        <w:rPr>
-          <w:rFonts w:ascii="Arial" w:eastAsia="Times New Roman" w:hAnsi="Arial" w:cs="Arial"/>
-          <w:color w:val="000000"/>
-          <w:kern w:val="36"/>
-          <w:sz w:val="40"/>
-          <w:szCs w:val="40"/>
-        </w:rPr>
-      </w:pPr>
-      <w:r>
-        <w:rPr>
-          <w:rFonts w:ascii="Arial" w:eastAsia="Times New Roman" w:hAnsi="Arial" w:cs="Arial"/>
-          <w:color w:val="000000"/>
-          <w:kern w:val="36"/>
-          <w:sz w:val="40"/>
-          <w:szCs w:val="40"/>
+    </w:p>
+    <w:p>
+      <w:pPr>
+        <w:pStyle w:val="Heading1"/>
+        <w:rPr>
+          <w:rFonts w:eastAsia="Times New Roman"/>
+        </w:rPr>
+      </w:pPr>
+      <w:bookmarkStart w:id="1" w:name="_Toc39868149"/>
+      <w:r>
+        <w:rPr>
+          <w:rFonts w:eastAsia="Times New Roman"/>
         </w:rPr>
         <w:t xml:space="preserve">Vorkenntnisse </w:t>
       </w:r>
       <w:r>
         <w:rPr>
-          <w:rFonts w:ascii="Arial" w:eastAsia="Times New Roman" w:hAnsi="Arial" w:cs="Arial"/>
-          <w:color w:val="000000"/>
-          <w:kern w:val="36"/>
-          <w:sz w:val="40"/>
-          <w:szCs w:val="40"/>
+          <w:rFonts w:eastAsia="Times New Roman"/>
         </w:rPr>
         <w:t xml:space="preserve">und </w:t>
       </w:r>
       <w:r>
         <w:rPr>
-          <w:rFonts w:ascii="Arial" w:eastAsia="Times New Roman" w:hAnsi="Arial" w:cs="Arial"/>
-          <w:color w:val="000000"/>
-          <w:kern w:val="36"/>
-          <w:sz w:val="40"/>
-          <w:szCs w:val="40"/>
+          <w:rFonts w:eastAsia="Times New Roman"/>
         </w:rPr>
         <w:t>Vorbereitung</w:t>
       </w:r>
+      <w:bookmarkEnd w:id="1"/>
+    </w:p>
+    <w:p>
+      <w:proofErr w:type="spellStart"/>
+      <w:r>
+        <w:t>Basicvideo</w:t>
+      </w:r>
+      <w:proofErr w:type="spellEnd"/>
+      <w:r>
+        <w:t xml:space="preserve"> für alles: </w:t>
+      </w:r>
     </w:p>
     <w:p>
       <w:pPr>
@@ -153,6 +963,94 @@
           <w:rFonts w:ascii="Times New Roman" w:hAnsi="Times New Roman"/>
         </w:rPr>
       </w:pPr>
+      <w:hyperlink r:id="rId8" w:history="1">
+        <w:r>
+          <w:rPr>
+            <w:rStyle w:val="Hyperlink"/>
+          </w:rPr>
+          <w:t>https://www.youtube.com/watch?v=BwuLxPH8IDs&amp;feature=youtu.be</w:t>
+        </w:r>
+      </w:hyperlink>
+    </w:p>
+    <w:p/>
+    <w:p/>
+    <w:p>
+      <w:pPr>
+        <w:rPr>
+          <w:rFonts w:ascii="Times New Roman" w:hAnsi="Times New Roman"/>
+        </w:rPr>
+      </w:pPr>
+      <w:r>
+        <w:t xml:space="preserve">Erstellen HTML und CSS: </w:t>
+      </w:r>
+      <w:r>
+        <w:br/>
+      </w:r>
+      <w:hyperlink r:id="rId9" w:history="1">
+        <w:r>
+          <w:rPr>
+            <w:rStyle w:val="Hyperlink"/>
+          </w:rPr>
+          <w:t>https://stackoverflow.com/questions/13071791/background-text-in-input-type-text</w:t>
+        </w:r>
+      </w:hyperlink>
+    </w:p>
+    <w:p>
+      <w:pPr>
+        <w:rPr>
+          <w:rFonts w:ascii="Times New Roman" w:hAnsi="Times New Roman"/>
+        </w:rPr>
+      </w:pPr>
+      <w:hyperlink r:id="rId10" w:history="1">
+        <w:r>
+          <w:rPr>
+            <w:rStyle w:val="Hyperlink"/>
+          </w:rPr>
+          <w:t>https://www.w3schools.com/howto/howto_css_placeholder.asp</w:t>
+        </w:r>
+      </w:hyperlink>
+    </w:p>
+    <w:p>
+      <w:hyperlink r:id="rId11" w:history="1">
+        <w:r>
+          <w:rPr>
+            <w:rStyle w:val="Hyperlink"/>
+          </w:rPr>
+          <w:t>https://www.html-seminar.de/kreis-erstellen-mit-css3.htm</w:t>
+        </w:r>
+      </w:hyperlink>
+    </w:p>
+    <w:p>
+      <w:pPr>
+        <w:rPr>
+          <w:rFonts w:ascii="Times New Roman" w:hAnsi="Times New Roman"/>
+        </w:rPr>
+      </w:pPr>
+      <w:hyperlink r:id="rId12" w:history="1">
+        <w:r>
+          <w:rPr>
+            <w:rStyle w:val="Hyperlink"/>
+          </w:rPr>
+          <w:t>https://www.w3schools.com/tags/att_input_required.asp</w:t>
+        </w:r>
+      </w:hyperlink>
+    </w:p>
+    <w:p>
+      <w:pPr>
+        <w:rPr>
+          <w:rFonts w:ascii="Times New Roman" w:hAnsi="Times New Roman"/>
+        </w:rPr>
+      </w:pPr>
+    </w:p>
+    <w:p/>
+    <w:p/>
+    <w:p>
+      <w:pPr>
+        <w:rPr>
+          <w:color w:val="0000FF"/>
+          <w:u w:val="single"/>
+        </w:rPr>
+      </w:pPr>
       <w:r>
         <w:rPr>
           <w:rFonts w:eastAsia="Times New Roman"/>
@@ -177,7 +1075,7 @@
         </w:rPr>
         <w:t xml:space="preserve">Projekte bei </w:t>
       </w:r>
-      <w:hyperlink r:id="rId7" w:history="1">
+      <w:hyperlink r:id="rId13" w:history="1">
         <w:r>
           <w:rPr>
             <w:rStyle w:val="Hyperlink"/>
@@ -188,6 +1086,165 @@
     </w:p>
     <w:p>
       <w:pPr>
+        <w:rPr>
+          <w:rFonts w:ascii="Times New Roman" w:hAnsi="Times New Roman"/>
+        </w:rPr>
+      </w:pPr>
+      <w:hyperlink r:id="rId14" w:history="1">
+        <w:r>
+          <w:rPr>
+            <w:rStyle w:val="Hyperlink"/>
+          </w:rPr>
+          <w:t>https://github.com/MysterieDev/TypeScriptAssignment</w:t>
+        </w:r>
+      </w:hyperlink>
+    </w:p>
+    <w:p>
+      <w:pPr>
+        <w:rPr>
+          <w:rFonts w:ascii="Times New Roman" w:hAnsi="Times New Roman"/>
+        </w:rPr>
+      </w:pPr>
+      <w:hyperlink r:id="rId15" w:history="1">
+        <w:r>
+          <w:rPr>
+            <w:rStyle w:val="Hyperlink"/>
+          </w:rPr>
+          <w:t>https://developer.mozilla.org/en-US/docs/Learn/Forms/Form_validation</w:t>
+        </w:r>
+      </w:hyperlink>
+    </w:p>
+    <w:p>
+      <w:pPr>
+        <w:rPr>
+          <w:rFonts w:ascii="Times New Roman" w:hAnsi="Times New Roman"/>
+        </w:rPr>
+      </w:pPr>
+      <w:hyperlink r:id="rId16" w:history="1">
+        <w:r>
+          <w:rPr>
+            <w:rStyle w:val="Hyperlink"/>
+          </w:rPr>
+          <w:t>https://rollupjs.org/guide/en/</w:t>
+        </w:r>
+      </w:hyperlink>
+    </w:p>
+    <w:p>
+      <w:pPr>
+        <w:rPr>
+          <w:rFonts w:ascii="Times New Roman" w:hAnsi="Times New Roman"/>
+        </w:rPr>
+      </w:pPr>
+      <w:hyperlink r:id="rId17" w:history="1">
+        <w:r>
+          <w:rPr>
+            <w:rStyle w:val="Hyperlink"/>
+          </w:rPr>
+          <w:t>https://www.learnwithjason.dev/blog/learn-rollup-js/</w:t>
+        </w:r>
+      </w:hyperlink>
+    </w:p>
+    <w:p>
+      <w:pPr>
+        <w:rPr>
+          <w:rFonts w:ascii="Times New Roman" w:hAnsi="Times New Roman"/>
+        </w:rPr>
+      </w:pPr>
+      <w:hyperlink r:id="rId18" w:history="1">
+        <w:r>
+          <w:rPr>
+            <w:rStyle w:val="Hyperlink"/>
+          </w:rPr>
+          <w:t>https://medium.com/@djoepramono/how-to-validate-javascript-object-better-with-typescript-e43314d97f9c</w:t>
+        </w:r>
+      </w:hyperlink>
+    </w:p>
+    <w:p>
+      <w:pPr>
+        <w:rPr>
+          <w:rFonts w:eastAsia="Times New Roman"/>
+        </w:rPr>
+      </w:pPr>
+      <w:r>
+        <w:rPr>
+          <w:rFonts w:eastAsia="Times New Roman"/>
+        </w:rPr>
+        <w:t>wie binde ich Module zusammen (</w:t>
+      </w:r>
+      <w:proofErr w:type="spellStart"/>
+      <w:r>
+        <w:rPr>
+          <w:rFonts w:eastAsia="Times New Roman"/>
+        </w:rPr>
+        <w:t>import</w:t>
+      </w:r>
+      <w:proofErr w:type="spellEnd"/>
+      <w:r>
+        <w:rPr>
+          <w:rFonts w:eastAsia="Times New Roman"/>
+        </w:rPr>
+        <w:t>/</w:t>
+      </w:r>
+      <w:proofErr w:type="spellStart"/>
+      <w:r>
+        <w:rPr>
+          <w:rFonts w:eastAsia="Times New Roman"/>
+        </w:rPr>
+        <w:t>export</w:t>
+      </w:r>
+      <w:proofErr w:type="spellEnd"/>
+      <w:r>
+        <w:rPr>
+          <w:rFonts w:eastAsia="Times New Roman"/>
+        </w:rPr>
+        <w:t>)</w:t>
+      </w:r>
+    </w:p>
+    <w:p>
+      <w:pPr>
+        <w:rPr>
+          <w:rFonts w:ascii="Times New Roman" w:hAnsi="Times New Roman"/>
+        </w:rPr>
+      </w:pPr>
+      <w:hyperlink r:id="rId19" w:history="1">
+        <w:r>
+          <w:rPr>
+            <w:rStyle w:val="Hyperlink"/>
+          </w:rPr>
+          <w:t>https://www.typescriptlang.org/docs/handbook/modules.html</w:t>
+        </w:r>
+      </w:hyperlink>
+    </w:p>
+    <w:p>
+      <w:pPr>
+        <w:rPr>
+          <w:rFonts w:ascii="Times New Roman" w:hAnsi="Times New Roman"/>
+        </w:rPr>
+      </w:pPr>
+      <w:r>
+        <w:rPr>
+          <w:rFonts w:eastAsia="Times New Roman"/>
+        </w:rPr>
+        <w:t xml:space="preserve">Typen: </w:t>
+      </w:r>
+      <w:hyperlink r:id="rId20" w:anchor="number" w:history="1">
+        <w:r>
+          <w:rPr>
+            <w:rStyle w:val="Hyperlink"/>
+          </w:rPr>
+          <w:t>https://www.typescriptlang.org/docs/handbook/basic-types.html#number</w:t>
+        </w:r>
+      </w:hyperlink>
+    </w:p>
+    <w:p>
+      <w:pPr>
+        <w:rPr>
+          <w:rFonts w:eastAsia="Times New Roman"/>
+        </w:rPr>
+      </w:pPr>
+    </w:p>
+    <w:p>
+      <w:pPr>
         <w:pStyle w:val="ListParagraph"/>
         <w:numPr>
           <w:ilvl w:val="0"/>
@@ -565,6 +1622,7 @@
         <w:rPr>
           <w:rFonts w:eastAsia="Times New Roman"/>
         </w:rPr>
+        <w:lastRenderedPageBreak/>
         <w:t xml:space="preserve">Anfangs: </w:t>
       </w:r>
       <w:proofErr w:type="spellStart"/>
@@ -896,484 +1954,1352 @@
           <w:lang w:val="en-US"/>
         </w:rPr>
         <w:br/>
-      </w:r>
-      <w:r>
-        <w:rPr>
-          <w:rFonts w:eastAsia="Times New Roman"/>
-          <w:lang w:val="en-US"/>
+        <w:t xml:space="preserve">Problems: understanding how function and variables work together and how </w:t>
+      </w:r>
+      <w:r>
+        <w:rPr>
+          <w:rFonts w:eastAsia="Times New Roman"/>
+          <w:lang w:val="en-US"/>
+        </w:rPr>
+        <w:t xml:space="preserve">I can grasp the input of input fields and show my results to an HTML-input field. </w:t>
+      </w:r>
+    </w:p>
+    <w:p>
+      <w:pPr>
+        <w:rPr>
+          <w:rFonts w:eastAsia="Times New Roman"/>
+          <w:lang w:val="en-US"/>
+        </w:rPr>
+      </w:pPr>
+      <w:r>
+        <w:rPr>
+          <w:rFonts w:eastAsia="Times New Roman"/>
+          <w:lang w:val="en-US"/>
+        </w:rPr>
+        <w:t xml:space="preserve">Only </w:t>
+      </w:r>
+      <w:proofErr w:type="spellStart"/>
+      <w:r>
+        <w:rPr>
+          <w:rFonts w:eastAsia="Times New Roman"/>
+          <w:lang w:val="en-US"/>
+        </w:rPr>
+        <w:t>anable</w:t>
+      </w:r>
+      <w:proofErr w:type="spellEnd"/>
+      <w:r>
+        <w:rPr>
+          <w:rFonts w:eastAsia="Times New Roman"/>
+          <w:lang w:val="en-US"/>
+        </w:rPr>
+        <w:t xml:space="preserve"> letters in input field </w:t>
+      </w:r>
+      <w:proofErr w:type="spellStart"/>
+      <w:r>
+        <w:rPr>
+          <w:rFonts w:eastAsia="Times New Roman"/>
+          <w:lang w:val="en-US"/>
+        </w:rPr>
+        <w:t>würde</w:t>
+      </w:r>
+      <w:proofErr w:type="spellEnd"/>
+      <w:r>
+        <w:rPr>
+          <w:rFonts w:eastAsia="Times New Roman"/>
+          <w:lang w:val="en-US"/>
+        </w:rPr>
+        <w:t xml:space="preserve"> man </w:t>
+      </w:r>
+      <w:proofErr w:type="spellStart"/>
+      <w:r>
+        <w:rPr>
+          <w:rFonts w:eastAsia="Times New Roman"/>
+          <w:lang w:val="en-US"/>
+        </w:rPr>
+        <w:t>eig</w:t>
+      </w:r>
+      <w:proofErr w:type="spellEnd"/>
+      <w:r>
+        <w:rPr>
+          <w:rFonts w:eastAsia="Times New Roman"/>
+          <w:lang w:val="en-US"/>
+        </w:rPr>
+        <w:t xml:space="preserve"> </w:t>
+      </w:r>
+      <w:proofErr w:type="spellStart"/>
+      <w:r>
+        <w:rPr>
+          <w:rFonts w:eastAsia="Times New Roman"/>
+          <w:lang w:val="en-US"/>
+        </w:rPr>
+        <w:t>mit</w:t>
+      </w:r>
+      <w:proofErr w:type="spellEnd"/>
+      <w:r>
+        <w:rPr>
+          <w:rFonts w:eastAsia="Times New Roman"/>
+          <w:lang w:val="en-US"/>
+        </w:rPr>
+        <w:t xml:space="preserve"> HTML </w:t>
+      </w:r>
+      <w:proofErr w:type="spellStart"/>
+      <w:r>
+        <w:rPr>
+          <w:rFonts w:eastAsia="Times New Roman"/>
+          <w:lang w:val="en-US"/>
+        </w:rPr>
+        <w:t>machen</w:t>
+      </w:r>
+      <w:proofErr w:type="spellEnd"/>
+      <w:r>
+        <w:rPr>
+          <w:rFonts w:eastAsia="Times New Roman"/>
+          <w:lang w:val="en-US"/>
+        </w:rPr>
+        <w:t xml:space="preserve">: &lt;input </w:t>
+      </w:r>
+      <w:proofErr w:type="spellStart"/>
+      <w:r>
+        <w:rPr>
+          <w:rFonts w:eastAsia="Times New Roman"/>
+          <w:lang w:val="en-US"/>
+        </w:rPr>
+        <w:t>onkeyup</w:t>
+      </w:r>
+      <w:proofErr w:type="spellEnd"/>
+      <w:r>
+        <w:rPr>
+          <w:rFonts w:eastAsia="Times New Roman"/>
+          <w:lang w:val="en-US"/>
+        </w:rPr>
+        <w:t xml:space="preserve"> = „</w:t>
+      </w:r>
+      <w:proofErr w:type="spellStart"/>
+      <w:r>
+        <w:rPr>
+          <w:rFonts w:eastAsia="Times New Roman"/>
+          <w:lang w:val="en-US"/>
+        </w:rPr>
+        <w:t>lettersonly</w:t>
+      </w:r>
+      <w:proofErr w:type="spellEnd"/>
+      <w:r>
+        <w:rPr>
+          <w:rFonts w:eastAsia="Times New Roman"/>
+          <w:lang w:val="en-US"/>
+        </w:rPr>
+        <w:t>(this)</w:t>
+      </w:r>
+      <w:r>
+        <w:rPr>
+          <w:rFonts w:eastAsia="Times New Roman"/>
+          <w:lang w:val="en-US"/>
+        </w:rPr>
+        <w:t>”</w:t>
+      </w:r>
+      <w:r>
+        <w:rPr>
+          <w:rFonts w:eastAsia="Times New Roman"/>
+          <w:lang w:val="en-US"/>
+        </w:rPr>
+        <w:t>&gt;</w:t>
+      </w:r>
+      <w:r>
+        <w:rPr>
+          <w:rFonts w:eastAsia="Times New Roman"/>
+          <w:lang w:val="en-US"/>
+        </w:rPr>
+        <w:t xml:space="preserve">. </w:t>
+      </w:r>
+    </w:p>
+    <w:p>
+      <w:pPr>
+        <w:rPr>
+          <w:rFonts w:eastAsia="Times New Roman"/>
+        </w:rPr>
+      </w:pPr>
+      <w:proofErr w:type="spellStart"/>
+      <w:r>
+        <w:rPr>
+          <w:rFonts w:eastAsia="Times New Roman"/>
+        </w:rPr>
+        <w:t>Lifeserver</w:t>
+      </w:r>
+      <w:proofErr w:type="spellEnd"/>
+      <w:r>
+        <w:rPr>
+          <w:rFonts w:eastAsia="Times New Roman"/>
+        </w:rPr>
+        <w:t xml:space="preserve"> + </w:t>
+      </w:r>
+      <w:proofErr w:type="spellStart"/>
+      <w:r>
+        <w:rPr>
+          <w:rFonts w:eastAsia="Times New Roman"/>
+        </w:rPr>
+        <w:t>configuration</w:t>
+      </w:r>
+      <w:proofErr w:type="spellEnd"/>
+      <w:r>
+        <w:rPr>
+          <w:rFonts w:eastAsia="Times New Roman"/>
+        </w:rPr>
+        <w:t xml:space="preserve"> in meiner IDE +. Damit verbundene </w:t>
+      </w:r>
+      <w:proofErr w:type="spellStart"/>
+      <w:r>
+        <w:rPr>
+          <w:rFonts w:eastAsia="Times New Roman"/>
+        </w:rPr>
+        <w:t>änderungen</w:t>
+      </w:r>
+      <w:proofErr w:type="spellEnd"/>
+      <w:r>
+        <w:rPr>
+          <w:rFonts w:eastAsia="Times New Roman"/>
+        </w:rPr>
+        <w:t xml:space="preserve"> in den </w:t>
+      </w:r>
+      <w:proofErr w:type="spellStart"/>
+      <w:r>
+        <w:rPr>
+          <w:rFonts w:eastAsia="Times New Roman"/>
+        </w:rPr>
+        <w:t>con</w:t>
+      </w:r>
+      <w:r>
+        <w:rPr>
+          <w:rFonts w:eastAsia="Times New Roman"/>
+        </w:rPr>
+        <w:t>fig</w:t>
+      </w:r>
+      <w:proofErr w:type="spellEnd"/>
+      <w:r>
+        <w:rPr>
+          <w:rFonts w:eastAsia="Times New Roman"/>
+        </w:rPr>
+        <w:t xml:space="preserve"> </w:t>
+      </w:r>
+      <w:proofErr w:type="spellStart"/>
+      <w:r>
+        <w:rPr>
+          <w:rFonts w:eastAsia="Times New Roman"/>
+        </w:rPr>
+        <w:t>dateien</w:t>
+      </w:r>
+      <w:proofErr w:type="spellEnd"/>
+      <w:r>
+        <w:rPr>
+          <w:rFonts w:eastAsia="Times New Roman"/>
+        </w:rPr>
+        <w:t xml:space="preserve">. </w:t>
+      </w:r>
+    </w:p>
+    <w:p>
+      <w:pPr>
+        <w:rPr>
+          <w:rFonts w:eastAsia="Times New Roman"/>
+        </w:rPr>
+      </w:pPr>
+    </w:p>
+    <w:p>
+      <w:pPr>
+        <w:rPr>
+          <w:rFonts w:eastAsia="Times New Roman"/>
+        </w:rPr>
+      </w:pPr>
+      <w:r>
+        <w:rPr>
+          <w:rFonts w:eastAsia="Times New Roman"/>
+        </w:rPr>
+        <w:br w:type="page"/>
+      </w:r>
+    </w:p>
+    <w:p>
+      <w:pPr>
+        <w:pStyle w:val="Heading1"/>
+        <w:rPr>
+          <w:rFonts w:eastAsia="Times New Roman"/>
+        </w:rPr>
+      </w:pPr>
+      <w:bookmarkStart w:id="2" w:name="_Toc39868150"/>
+      <w:r>
+        <w:rPr>
+          <w:rFonts w:eastAsia="Times New Roman"/>
         </w:rPr>
         <w:lastRenderedPageBreak/>
-        <w:t xml:space="preserve">Problems: understanding how function and variables work together and how </w:t>
-      </w:r>
-      <w:r>
-        <w:rPr>
-          <w:rFonts w:eastAsia="Times New Roman"/>
-          <w:lang w:val="en-US"/>
-        </w:rPr>
-        <w:t xml:space="preserve">I can grasp the input of input fields and show my results to an HTML-input field. </w:t>
-      </w:r>
-    </w:p>
-    <w:p>
-      <w:pPr>
-        <w:rPr>
-          <w:rFonts w:eastAsia="Times New Roman"/>
-          <w:lang w:val="en-US"/>
-        </w:rPr>
-      </w:pPr>
-      <w:r>
-        <w:rPr>
-          <w:rFonts w:eastAsia="Times New Roman"/>
-          <w:lang w:val="en-US"/>
-        </w:rPr>
-        <w:t xml:space="preserve">Only </w:t>
-      </w:r>
-      <w:proofErr w:type="spellStart"/>
-      <w:r>
-        <w:rPr>
-          <w:rFonts w:eastAsia="Times New Roman"/>
-          <w:lang w:val="en-US"/>
-        </w:rPr>
-        <w:t>anable</w:t>
-      </w:r>
-      <w:proofErr w:type="spellEnd"/>
-      <w:r>
-        <w:rPr>
-          <w:rFonts w:eastAsia="Times New Roman"/>
-          <w:lang w:val="en-US"/>
-        </w:rPr>
-        <w:t xml:space="preserve"> letters in input field </w:t>
-      </w:r>
-      <w:proofErr w:type="spellStart"/>
-      <w:r>
-        <w:rPr>
-          <w:rFonts w:eastAsia="Times New Roman"/>
-          <w:lang w:val="en-US"/>
-        </w:rPr>
-        <w:t>würde</w:t>
-      </w:r>
-      <w:proofErr w:type="spellEnd"/>
-      <w:r>
-        <w:rPr>
-          <w:rFonts w:eastAsia="Times New Roman"/>
-          <w:lang w:val="en-US"/>
-        </w:rPr>
-        <w:t xml:space="preserve"> man </w:t>
-      </w:r>
-      <w:proofErr w:type="spellStart"/>
-      <w:r>
-        <w:rPr>
-          <w:rFonts w:eastAsia="Times New Roman"/>
-          <w:lang w:val="en-US"/>
-        </w:rPr>
-        <w:t>eig</w:t>
-      </w:r>
-      <w:proofErr w:type="spellEnd"/>
-      <w:r>
-        <w:rPr>
-          <w:rFonts w:eastAsia="Times New Roman"/>
-          <w:lang w:val="en-US"/>
-        </w:rPr>
+        <w:t>Dokumente und Klassen</w:t>
+      </w:r>
+      <w:bookmarkEnd w:id="2"/>
+    </w:p>
+    <w:p>
+      <w:pPr>
+        <w:pStyle w:val="Heading2"/>
+        <w:rPr>
+          <w:rFonts w:eastAsia="Times New Roman"/>
+        </w:rPr>
+      </w:pPr>
+      <w:bookmarkStart w:id="3" w:name="_Toc39868151"/>
+      <w:r>
+        <w:rPr>
+          <w:rFonts w:eastAsia="Times New Roman"/>
+        </w:rPr>
+        <w:t>Dokument- und Klassenstruktur</w:t>
+      </w:r>
+      <w:bookmarkEnd w:id="3"/>
+    </w:p>
+    <w:p>
+      <w:pPr>
+        <w:rPr>
+          <w:rFonts w:eastAsia="Times New Roman"/>
+        </w:rPr>
+      </w:pPr>
+    </w:p>
+    <w:p>
+      <w:pPr>
+        <w:rPr>
+          <w:rFonts w:eastAsia="Times New Roman"/>
+        </w:rPr>
+      </w:pPr>
+      <w:r>
+        <w:rPr>
+          <w:rFonts w:eastAsia="Times New Roman"/>
+        </w:rPr>
+        <w:t>Klassenstruktur: Begründung wesha</w:t>
+      </w:r>
+      <w:r>
+        <w:rPr>
+          <w:rFonts w:eastAsia="Times New Roman"/>
+        </w:rPr>
+        <w:t xml:space="preserve">lb so granulare Klassen + mit Rücksprache mit Malte: macht man in so kleinen Projekten nicht. Würde über </w:t>
+      </w:r>
+      <w:proofErr w:type="spellStart"/>
+      <w:r>
+        <w:rPr>
+          <w:rFonts w:eastAsia="Times New Roman"/>
+        </w:rPr>
+        <w:t>html</w:t>
+      </w:r>
+      <w:proofErr w:type="spellEnd"/>
+      <w:r>
+        <w:rPr>
+          <w:rFonts w:eastAsia="Times New Roman"/>
+        </w:rPr>
+        <w:t xml:space="preserve"> laufen. </w:t>
+      </w:r>
+    </w:p>
+    <w:p>
+      <w:pPr>
+        <w:rPr>
+          <w:rFonts w:eastAsia="Times New Roman"/>
+        </w:rPr>
+      </w:pPr>
+    </w:p>
+    <w:p>
+      <w:pPr>
+        <w:rPr>
+          <w:rFonts w:ascii="Times New Roman" w:hAnsi="Times New Roman"/>
+        </w:rPr>
+      </w:pPr>
+      <w:hyperlink r:id="rId21" w:history="1">
+        <w:r>
+          <w:rPr>
+            <w:rStyle w:val="Hyperlink"/>
+          </w:rPr>
+          <w:t>https://stackoverflow.com/questions/12930049/how-do-i-import-other-typescript-files</w:t>
+        </w:r>
+      </w:hyperlink>
+    </w:p>
+    <w:p>
+      <w:pPr>
+        <w:rPr>
+          <w:rFonts w:eastAsia="Times New Roman"/>
+        </w:rPr>
+      </w:pPr>
+    </w:p>
+    <w:p>
+      <w:pPr>
+        <w:rPr>
+          <w:rFonts w:ascii="Times New Roman" w:hAnsi="Times New Roman"/>
+        </w:rPr>
+      </w:pPr>
+      <w:hyperlink r:id="rId22" w:history="1">
+        <w:r>
+          <w:rPr>
+            <w:rStyle w:val="Hyperlink"/>
+          </w:rPr>
+          <w:t>https://www.typescriptlang.org/docs/handbook/modules.html</w:t>
+        </w:r>
+      </w:hyperlink>
+    </w:p>
+    <w:p>
+      <w:pPr>
+        <w:rPr>
+          <w:rFonts w:eastAsia="Times New Roman"/>
+        </w:rPr>
+      </w:pPr>
+    </w:p>
+    <w:p>
+      <w:pPr>
+        <w:pStyle w:val="Heading2"/>
+        <w:rPr>
+          <w:rFonts w:eastAsia="Times New Roman"/>
+        </w:rPr>
+      </w:pPr>
+      <w:bookmarkStart w:id="4" w:name="_Toc39868152"/>
+      <w:r>
+        <w:rPr>
+          <w:rFonts w:eastAsia="Times New Roman"/>
+        </w:rPr>
+        <w:t>Dokumentenfunktionalität</w:t>
+      </w:r>
+      <w:bookmarkEnd w:id="4"/>
+    </w:p>
+    <w:p>
+      <w:hyperlink r:id="rId23" w:history="1">
+        <w:r>
+          <w:rPr>
+            <w:rStyle w:val="Hyperlink"/>
+          </w:rPr>
+          <w:t>https:/</w:t>
+        </w:r>
+        <w:r>
+          <w:rPr>
+            <w:rStyle w:val="Hyperlink"/>
+          </w:rPr>
+          <w:t>/</w:t>
+        </w:r>
+        <w:r>
+          <w:rPr>
+            <w:rStyle w:val="Hyperlink"/>
+          </w:rPr>
+          <w:t>www.typescriptlang.org/docs/handbook/modules.html</w:t>
+        </w:r>
+      </w:hyperlink>
+    </w:p>
+    <w:p>
+      <w:proofErr w:type="spellStart"/>
+      <w:r>
+        <w:t>Verbdinung</w:t>
+      </w:r>
+      <w:proofErr w:type="spellEnd"/>
+      <w:r>
+        <w:t xml:space="preserve"> HTML-Dokument mit Klassen (</w:t>
+      </w:r>
+      <w:proofErr w:type="spellStart"/>
+      <w:r>
+        <w:t>ts</w:t>
+      </w:r>
+      <w:proofErr w:type="spellEnd"/>
+      <w:r>
+        <w:t xml:space="preserve">): </w:t>
+      </w:r>
+      <w:hyperlink r:id="rId24" w:history="1">
+        <w:r>
+          <w:rPr>
+            <w:rStyle w:val="Hyperlink"/>
+          </w:rPr>
+          <w:t>https://stackoverflow.com/questions/7674194/how-to-get-innerhtml-of-this-element-in-javascript</w:t>
+        </w:r>
+      </w:hyperlink>
+    </w:p>
+    <w:p>
+      <w:pPr>
+        <w:rPr>
+          <w:rFonts w:ascii="Times New Roman" w:hAnsi="Times New Roman"/>
+        </w:rPr>
+      </w:pPr>
+      <w:hyperlink r:id="rId25" w:history="1">
+        <w:r>
+          <w:rPr>
+            <w:rStyle w:val="Hyperlink"/>
+          </w:rPr>
+          <w:t>https://developer.mozilla.org/en-US/docs/Web/API/HTMLInputElement</w:t>
+        </w:r>
+      </w:hyperlink>
+    </w:p>
+    <w:p>
+      <w:pPr>
+        <w:rPr>
+          <w:rFonts w:ascii="Times New Roman" w:hAnsi="Times New Roman"/>
+        </w:rPr>
+      </w:pPr>
+    </w:p>
+    <w:p>
+      <w:pPr>
+        <w:rPr>
+          <w:rFonts w:ascii="Times New Roman" w:hAnsi="Times New Roman"/>
+        </w:rPr>
+      </w:pPr>
+    </w:p>
+    <w:p/>
+    <w:p>
+      <w:pPr>
+        <w:pStyle w:val="Heading2"/>
+        <w:rPr>
+          <w:rFonts w:eastAsia="Times New Roman"/>
+        </w:rPr>
+      </w:pPr>
+      <w:bookmarkStart w:id="5" w:name="_Toc39868153"/>
+      <w:r>
+        <w:rPr>
+          <w:rFonts w:eastAsia="Times New Roman"/>
+        </w:rPr>
+        <w:t>Kla</w:t>
+      </w:r>
+      <w:r>
+        <w:rPr>
+          <w:rFonts w:eastAsia="Times New Roman"/>
+        </w:rPr>
+        <w:t>s</w:t>
+      </w:r>
+      <w:r>
+        <w:rPr>
+          <w:rFonts w:eastAsia="Times New Roman"/>
+        </w:rPr>
+        <w:t>senfunktionalität</w:t>
+      </w:r>
+      <w:bookmarkEnd w:id="5"/>
+    </w:p>
+    <w:p/>
+    <w:p>
+      <w:pPr>
+        <w:rPr>
+          <w:rFonts w:ascii="Times New Roman" w:hAnsi="Times New Roman"/>
+        </w:rPr>
+      </w:pPr>
+      <w:hyperlink r:id="rId26" w:history="1">
+        <w:r>
+          <w:rPr>
+            <w:rStyle w:val="Hyperlink"/>
+          </w:rPr>
+          <w:t>https://www.tutorialspoint.com/typescript/typescript_variables.htm</w:t>
+        </w:r>
+      </w:hyperlink>
+    </w:p>
+    <w:p>
+      <w:pPr>
+        <w:rPr>
+          <w:rFonts w:ascii="Times New Roman" w:hAnsi="Times New Roman"/>
+        </w:rPr>
+      </w:pPr>
+      <w:hyperlink r:id="rId27" w:history="1">
+        <w:r>
+          <w:rPr>
+            <w:rStyle w:val="Hyperlink"/>
+          </w:rPr>
+          <w:t>https://stackoverflow.com/questions/34110766/how-to-show-hide-multiple-divs-based-on-input-value</w:t>
+        </w:r>
+      </w:hyperlink>
+    </w:p>
+    <w:p/>
+    <w:p/>
+    <w:p>
+      <w:r>
+        <w:t xml:space="preserve">Aufbau Klassen: Konstruktoren etc. </w:t>
+      </w:r>
+    </w:p>
+    <w:p>
+      <w:pPr>
+        <w:rPr>
+          <w:rFonts w:ascii="Times New Roman" w:hAnsi="Times New Roman"/>
+        </w:rPr>
+      </w:pPr>
+      <w:hyperlink r:id="rId28" w:history="1">
+        <w:r>
+          <w:rPr>
+            <w:rStyle w:val="Hyperlink"/>
+          </w:rPr>
+          <w:t>https://ultimatecourses.com/blog/typescript-classes-and-constructors</w:t>
+        </w:r>
+      </w:hyperlink>
+    </w:p>
+    <w:p/>
+    <w:p>
+      <w:pPr>
+        <w:rPr>
+          <w:rFonts w:ascii="Times New Roman" w:hAnsi="Times New Roman"/>
+        </w:rPr>
+      </w:pPr>
+      <w:hyperlink r:id="rId29" w:history="1">
+        <w:r>
+          <w:rPr>
+            <w:rStyle w:val="Hyperlink"/>
+          </w:rPr>
+          <w:t>https://developer.mozilla.org/en-US/docs/Web/API/HTMLInputElement</w:t>
+        </w:r>
+      </w:hyperlink>
+    </w:p>
+    <w:p/>
+    <w:p/>
+    <w:p>
+      <w:pPr>
+        <w:rPr>
+          <w:rFonts w:ascii="Times New Roman" w:hAnsi="Times New Roman"/>
+        </w:rPr>
+      </w:pPr>
+      <w:hyperlink r:id="rId30" w:history="1">
+        <w:r>
+          <w:rPr>
+            <w:rStyle w:val="Hyperlink"/>
+          </w:rPr>
+          <w:t>https://www.typescriptlang.org/docs/handbook/functions.html</w:t>
+        </w:r>
+      </w:hyperlink>
+    </w:p>
+    <w:p/>
+    <w:p>
+      <w:pPr>
+        <w:rPr>
+          <w:rFonts w:ascii="Times New Roman" w:hAnsi="Times New Roman"/>
+        </w:rPr>
+      </w:pPr>
+      <w:hyperlink r:id="rId31" w:history="1">
+        <w:r>
+          <w:rPr>
+            <w:rStyle w:val="Hyperlink"/>
+          </w:rPr>
+          <w:t>https://www.typescriptlang.org/docs/handbook/modules.html</w:t>
+        </w:r>
+      </w:hyperlink>
+    </w:p>
+    <w:p>
+      <w:pPr>
+        <w:rPr>
+          <w:rFonts w:ascii="Times New Roman" w:hAnsi="Times New Roman"/>
+        </w:rPr>
+      </w:pPr>
+      <w:proofErr w:type="spellStart"/>
+      <w:r>
+        <w:rPr>
+          <w:lang w:val="en-US"/>
+        </w:rPr>
+        <w:t>welche</w:t>
+      </w:r>
+      <w:proofErr w:type="spellEnd"/>
+      <w:r>
+        <w:rPr>
+          <w:lang w:val="en-US"/>
+        </w:rPr>
+        <w:t xml:space="preserve"> events </w:t>
+      </w:r>
+      <w:proofErr w:type="spellStart"/>
+      <w:r>
+        <w:rPr>
+          <w:lang w:val="en-US"/>
+        </w:rPr>
+        <w:t>gi</w:t>
+      </w:r>
+      <w:r>
+        <w:rPr>
+          <w:lang w:val="en-US"/>
+        </w:rPr>
+        <w:t>bt</w:t>
+      </w:r>
+      <w:proofErr w:type="spellEnd"/>
+      <w:r>
+        <w:rPr>
+          <w:lang w:val="en-US"/>
+        </w:rPr>
+        <w:t xml:space="preserve"> es? </w:t>
+      </w:r>
+      <w:hyperlink r:id="rId32" w:history="1">
+        <w:r>
+          <w:rPr>
+            <w:rStyle w:val="Hyperlink"/>
+          </w:rPr>
+          <w:t>https://www.w3schools.com/jsref/dom_obj_event.asp</w:t>
+        </w:r>
+      </w:hyperlink>
+    </w:p>
+    <w:p>
+      <w:pPr>
+        <w:rPr>
+          <w:rFonts w:ascii="Times New Roman" w:hAnsi="Times New Roman"/>
+        </w:rPr>
+      </w:pPr>
+      <w:hyperlink r:id="rId33" w:history="1">
+        <w:r>
+          <w:rPr>
+            <w:rStyle w:val="Hyperlink"/>
+          </w:rPr>
+          <w:t>https://www.w3schools.com/jsref/event_oninput.asp</w:t>
+        </w:r>
+      </w:hyperlink>
+    </w:p>
+    <w:p/>
+    <w:p>
+      <w:pPr>
+        <w:rPr>
+          <w:rFonts w:eastAsia="Times New Roman"/>
+          <w:lang w:val="en-US"/>
+        </w:rPr>
+      </w:pPr>
+      <w:proofErr w:type="spellStart"/>
+      <w:r>
+        <w:rPr>
+          <w:rFonts w:eastAsia="Times New Roman"/>
+          <w:lang w:val="en-US"/>
+        </w:rPr>
+        <w:t>MethodsPasswordCheck</w:t>
+      </w:r>
+      <w:proofErr w:type="spellEnd"/>
+    </w:p>
+    <w:p>
+      <w:pPr>
+        <w:rPr>
+          <w:rFonts w:ascii="Times New Roman" w:hAnsi="Times New Roman"/>
+          <w:lang w:val="en-US"/>
+        </w:rPr>
+      </w:pPr>
+      <w:hyperlink r:id="rId34" w:history="1">
+        <w:r>
+          <w:rPr>
+            <w:rStyle w:val="Hyperlink"/>
+            <w:lang w:val="en-US"/>
+          </w:rPr>
+          <w:t>https://stackoverflow.com/questions/14702190/to-show-error-message-without-alert-box-in-java-script</w:t>
+        </w:r>
+      </w:hyperlink>
+    </w:p>
+    <w:p>
+      <w:pPr>
+        <w:rPr>
+          <w:rFonts w:ascii="Times New Roman" w:hAnsi="Times New Roman"/>
+          <w:lang w:val="en-US"/>
+        </w:rPr>
+      </w:pPr>
+      <w:hyperlink r:id="rId35" w:history="1">
+        <w:r>
+          <w:rPr>
+            <w:rStyle w:val="Hyperlink"/>
+            <w:lang w:val="en-US"/>
+          </w:rPr>
+          <w:t>https://stackoverflow.com/questions/38639604/how-do-i-activate-deactivate-css-on-button-click</w:t>
+        </w:r>
+      </w:hyperlink>
+    </w:p>
+    <w:p>
+      <w:pPr>
+        <w:rPr>
+          <w:rFonts w:ascii="Times New Roman" w:hAnsi="Times New Roman"/>
+          <w:lang w:val="en-US"/>
+        </w:rPr>
+      </w:pPr>
+      <w:hyperlink r:id="rId36" w:history="1">
+        <w:r>
+          <w:rPr>
+            <w:rStyle w:val="Hyperlink"/>
+            <w:lang w:val="en-US"/>
+          </w:rPr>
+          <w:t>https://stackoverflow.com/questions/21070101/show-hide-div-using-javascript</w:t>
+        </w:r>
+      </w:hyperlink>
+    </w:p>
+    <w:p>
+      <w:pPr>
+        <w:rPr>
+          <w:rFonts w:eastAsia="Times New Roman"/>
+          <w:lang w:val="en-US"/>
+        </w:rPr>
+      </w:pPr>
+    </w:p>
+    <w:p>
+      <w:pPr>
+        <w:rPr>
+          <w:rFonts w:eastAsia="Times New Roman"/>
+          <w:lang w:val="en-US"/>
+        </w:rPr>
+      </w:pPr>
+      <w:proofErr w:type="spellStart"/>
+      <w:r>
+        <w:rPr>
+          <w:rFonts w:eastAsia="Times New Roman"/>
+          <w:lang w:val="en-US"/>
+        </w:rPr>
+        <w:t>Apply</w:t>
+      </w:r>
+      <w:r>
+        <w:rPr>
+          <w:rFonts w:eastAsia="Times New Roman"/>
+          <w:lang w:val="en-US"/>
+        </w:rPr>
+        <w:t>PasswordCheck</w:t>
+      </w:r>
+      <w:proofErr w:type="spellEnd"/>
+    </w:p>
+    <w:p>
+      <w:hyperlink r:id="rId37" w:history="1">
+        <w:r>
+          <w:rPr>
+            <w:rStyle w:val="Hyperlink"/>
+            <w:lang w:val="en-US"/>
+          </w:rPr>
+          <w:t>https://stackoverflow.com/questions/16117290/display-the-result-of-a-javascript-function-in-a-div-element/16117312</w:t>
+        </w:r>
+      </w:hyperlink>
+    </w:p>
+    <w:p>
+      <w:pPr>
+        <w:rPr>
+          <w:rFonts w:ascii="Times New Roman" w:hAnsi="Times New Roman"/>
+        </w:rPr>
+      </w:pPr>
+      <w:hyperlink r:id="rId38" w:history="1">
+        <w:r>
+          <w:rPr>
+            <w:rStyle w:val="Hyperlink"/>
+          </w:rPr>
+          <w:t>https://stackoverflow.com/questions/48100152/hide-elements-using-typescript/48100271</w:t>
+        </w:r>
+      </w:hyperlink>
+    </w:p>
+    <w:p>
+      <w:pPr>
+        <w:rPr>
+          <w:rFonts w:ascii="Times New Roman" w:hAnsi="Times New Roman"/>
+        </w:rPr>
+      </w:pPr>
+      <w:hyperlink r:id="rId39" w:history="1">
+        <w:r>
+          <w:rPr>
+            <w:rStyle w:val="Hyperlink"/>
+          </w:rPr>
+          <w:t>https://developer.mozilla.org/en-US/docs/Web/API/HTMLElement/hidden</w:t>
+        </w:r>
+      </w:hyperlink>
+    </w:p>
+    <w:p>
+      <w:hyperlink r:id="rId40" w:history="1">
+        <w:r>
+          <w:rPr>
+            <w:rStyle w:val="Hyperlink"/>
+          </w:rPr>
+          <w:t>https://stackoverflow.com/questions/24834595/hide-html-element-using-javascript</w:t>
+        </w:r>
+      </w:hyperlink>
+    </w:p>
+    <w:p/>
+    <w:p>
+      <w:pPr>
+        <w:rPr>
+          <w:rFonts w:ascii="Times New Roman" w:hAnsi="Times New Roman"/>
+        </w:rPr>
+      </w:pPr>
+      <w:r>
+        <w:t xml:space="preserve">wie wird </w:t>
+      </w:r>
+      <w:proofErr w:type="spellStart"/>
+      <w:r>
+        <w:t>submittet</w:t>
+      </w:r>
+      <w:proofErr w:type="spellEnd"/>
+      <w:r>
+        <w:t xml:space="preserve">: damit </w:t>
+      </w:r>
+      <w:proofErr w:type="spellStart"/>
+      <w:r>
+        <w:t>dozent</w:t>
+      </w:r>
+      <w:proofErr w:type="spellEnd"/>
+      <w:r>
+        <w:t xml:space="preserve"> auch </w:t>
+      </w:r>
+      <w:proofErr w:type="spellStart"/>
+      <w:r>
+        <w:t>sachen</w:t>
+      </w:r>
+      <w:proofErr w:type="spellEnd"/>
+      <w:r>
+        <w:t xml:space="preserve"> sehen kann </w:t>
+      </w:r>
+      <w:proofErr w:type="spellStart"/>
+      <w:r>
+        <w:t>etc</w:t>
+      </w:r>
+      <w:proofErr w:type="spellEnd"/>
+      <w:r>
+        <w:t xml:space="preserve">: </w:t>
+      </w:r>
+    </w:p>
+    <w:p>
+      <w:pPr>
+        <w:rPr>
+          <w:rFonts w:ascii="Times New Roman" w:hAnsi="Times New Roman"/>
+        </w:rPr>
+      </w:pPr>
+      <w:r>
+        <w:fldChar w:fldCharType="begin"/>
+      </w:r>
+      <w:r>
+        <w:instrText xml:space="preserve"> HYPERLINK "https://developer.mozilla.org/en-US/docs/Web/API/HTMLFormElement/submit_event" </w:instrText>
+      </w:r>
+      <w:r>
+        <w:fldChar w:fldCharType="separate"/>
+      </w:r>
+      <w:r>
+        <w:rPr>
+          <w:rStyle w:val="Hyperlink"/>
+        </w:rPr>
+        <w:t>https://developer.mozilla.org/en-US/docs/Web/API/HTMLFormElement/submit_event</w:t>
+      </w:r>
+      <w:r>
+        <w:fldChar w:fldCharType="end"/>
+      </w:r>
+    </w:p>
+    <w:p>
+      <w:pPr>
+        <w:rPr>
+          <w:rFonts w:ascii="Times New Roman" w:hAnsi="Times New Roman"/>
+        </w:rPr>
+      </w:pPr>
+    </w:p>
+    <w:p>
+      <w:pPr>
+        <w:rPr>
+          <w:rFonts w:eastAsia="Times New Roman"/>
+        </w:rPr>
+      </w:pPr>
+    </w:p>
+    <w:p>
+      <w:pPr>
+        <w:rPr>
+          <w:rFonts w:eastAsia="Times New Roman"/>
+          <w:lang w:val="en-US"/>
+        </w:rPr>
+      </w:pPr>
+      <w:proofErr w:type="spellStart"/>
+      <w:r>
+        <w:rPr>
+          <w:rFonts w:eastAsia="Times New Roman"/>
+          <w:lang w:val="en-US"/>
+        </w:rPr>
+        <w:t>Methods</w:t>
+      </w:r>
+      <w:r>
+        <w:rPr>
+          <w:rFonts w:eastAsia="Times New Roman"/>
+          <w:lang w:val="en-US"/>
+        </w:rPr>
+        <w:t>UsernameGenerator</w:t>
+      </w:r>
+      <w:proofErr w:type="spellEnd"/>
+    </w:p>
+    <w:p>
+      <w:pPr>
+        <w:rPr>
+          <w:rFonts w:eastAsia="Times New Roman"/>
+          <w:lang w:val="en-US"/>
+        </w:rPr>
+      </w:pPr>
+      <w:r>
+        <w:rPr>
+          <w:rFonts w:eastAsia="Times New Roman"/>
+          <w:lang w:val="en-US"/>
+        </w:rPr>
+        <w:t xml:space="preserve">Inspiration: </w:t>
+      </w:r>
+    </w:p>
+    <w:p>
+      <w:pPr>
+        <w:rPr>
+          <w:rFonts w:ascii="Times New Roman" w:hAnsi="Times New Roman"/>
+          <w:lang w:val="en-US"/>
+        </w:rPr>
+      </w:pPr>
+      <w:hyperlink r:id="rId41" w:history="1">
+        <w:r>
+          <w:rPr>
+            <w:rStyle w:val="Hyperlink"/>
+            <w:lang w:val="en-US"/>
+          </w:rPr>
+          <w:t>https://stackoverflow.com/questions/1497481/javascript-password-generator</w:t>
+        </w:r>
+      </w:hyperlink>
+    </w:p>
+    <w:p>
+      <w:pPr>
+        <w:rPr>
+          <w:rFonts w:eastAsia="Times New Roman"/>
+          <w:lang w:val="en-US"/>
+        </w:rPr>
+      </w:pPr>
+    </w:p>
+    <w:p>
+      <w:pPr>
+        <w:rPr>
+          <w:rFonts w:ascii="Times New Roman" w:hAnsi="Times New Roman"/>
+          <w:lang w:val="en-US"/>
+        </w:rPr>
+      </w:pPr>
+      <w:hyperlink r:id="rId42" w:history="1">
+        <w:r>
+          <w:rPr>
+            <w:rStyle w:val="Hyperlink"/>
+            <w:lang w:val="en-US"/>
+          </w:rPr>
+          <w:t>https://medium.com/@josephcardillo/using-math-random-in-javascript-c49eff920b11</w:t>
+        </w:r>
+      </w:hyperlink>
+    </w:p>
+    <w:p>
+      <w:pPr>
+        <w:rPr>
+          <w:rFonts w:eastAsia="Times New Roman"/>
+          <w:lang w:val="en-US"/>
+        </w:rPr>
+      </w:pPr>
+      <w:proofErr w:type="spellStart"/>
+      <w:r>
+        <w:rPr>
+          <w:rFonts w:eastAsia="Times New Roman"/>
+          <w:lang w:val="en-US"/>
+        </w:rPr>
+        <w:lastRenderedPageBreak/>
+        <w:t>ApplyUsernameGenerator</w:t>
+      </w:r>
+      <w:proofErr w:type="spellEnd"/>
+    </w:p>
+    <w:p>
+      <w:pPr>
+        <w:rPr>
+          <w:rFonts w:ascii="Times New Roman" w:hAnsi="Times New Roman"/>
+          <w:lang w:val="en-US"/>
+        </w:rPr>
+      </w:pPr>
+      <w:hyperlink r:id="rId43" w:history="1">
+        <w:r>
+          <w:rPr>
+            <w:rStyle w:val="Hyperlink"/>
+            <w:lang w:val="en-US"/>
+          </w:rPr>
+          <w:t>https://www.w3schools.com/jsref/prop_text_disabled.asp</w:t>
+        </w:r>
+      </w:hyperlink>
+    </w:p>
+    <w:p>
+      <w:pPr>
+        <w:rPr>
+          <w:rFonts w:ascii="Times New Roman" w:hAnsi="Times New Roman"/>
+        </w:rPr>
+      </w:pPr>
+    </w:p>
+    <w:p>
+      <w:pPr>
+        <w:rPr>
+          <w:rFonts w:ascii="Times New Roman" w:hAnsi="Times New Roman"/>
+        </w:rPr>
+      </w:pPr>
+    </w:p>
+    <w:p>
+      <w:pPr>
+        <w:rPr>
+          <w:rFonts w:eastAsia="Times New Roman"/>
+        </w:rPr>
+      </w:pPr>
+    </w:p>
+    <w:p>
+      <w:pPr>
+        <w:pStyle w:val="Heading1"/>
+      </w:pPr>
+      <w:r>
+        <w:br/>
+      </w:r>
+      <w:bookmarkStart w:id="6" w:name="_Toc39868154"/>
+      <w:r>
+        <w:t>P</w:t>
+      </w:r>
+      <w:r>
+        <w:t>robleme und Hindernisse</w:t>
+      </w:r>
+      <w:bookmarkEnd w:id="6"/>
+    </w:p>
+    <w:p>
+      <w:r>
+        <w:t xml:space="preserve">Zu Beginn nicht klar wie TS und HTML interagieren, da Komponenten von </w:t>
+      </w:r>
+      <w:proofErr w:type="spellStart"/>
+      <w:r>
+        <w:t>Dozierendenbeispiel</w:t>
+      </w:r>
+      <w:proofErr w:type="spellEnd"/>
+      <w:r>
+        <w:t xml:space="preserve"> verwirrend. Jetzt klar, dass TS quasi nur die Funktionen Modularisiert. </w:t>
+      </w:r>
+    </w:p>
+    <w:p/>
+    <w:p>
+      <w:r>
+        <w:t xml:space="preserve">Konnte </w:t>
+      </w:r>
+      <w:proofErr w:type="spellStart"/>
+      <w:r>
+        <w:t>node</w:t>
+      </w:r>
+      <w:proofErr w:type="spellEnd"/>
+      <w:r>
         <w:t xml:space="preserve"> </w:t>
       </w:r>
       <w:proofErr w:type="spellStart"/>
       <w:r>
-        <w:rPr>
-          <w:rFonts w:eastAsia="Times New Roman"/>
-          <w:lang w:val="en-US"/>
-        </w:rPr>
-        <w:t>mit</w:t>
-      </w:r>
-      <w:proofErr w:type="spellEnd"/>
-      <w:r>
-        <w:rPr>
-          <w:rFonts w:eastAsia="Times New Roman"/>
-          <w:lang w:val="en-US"/>
-        </w:rPr>
-        <w:t xml:space="preserve"> HTML </w:t>
-      </w:r>
-      <w:proofErr w:type="spellStart"/>
-      <w:r>
-        <w:rPr>
-          <w:rFonts w:eastAsia="Times New Roman"/>
-          <w:lang w:val="en-US"/>
-        </w:rPr>
-        <w:t>machen</w:t>
-      </w:r>
-      <w:proofErr w:type="spellEnd"/>
-      <w:r>
-        <w:rPr>
-          <w:rFonts w:eastAsia="Times New Roman"/>
-          <w:lang w:val="en-US"/>
-        </w:rPr>
-        <w:t xml:space="preserve">: &lt;input </w:t>
-      </w:r>
-      <w:proofErr w:type="spellStart"/>
-      <w:r>
-        <w:rPr>
-          <w:rFonts w:eastAsia="Times New Roman"/>
-          <w:lang w:val="en-US"/>
-        </w:rPr>
-        <w:t>onkeyup</w:t>
-      </w:r>
-      <w:proofErr w:type="spellEnd"/>
-      <w:r>
-        <w:rPr>
-          <w:rFonts w:eastAsia="Times New Roman"/>
-          <w:lang w:val="en-US"/>
-        </w:rPr>
-        <w:t xml:space="preserve"> = „</w:t>
-      </w:r>
-      <w:proofErr w:type="spellStart"/>
-      <w:r>
-        <w:rPr>
-          <w:rFonts w:eastAsia="Times New Roman"/>
-          <w:lang w:val="en-US"/>
-        </w:rPr>
-        <w:t>lettersonly</w:t>
-      </w:r>
-      <w:proofErr w:type="spellEnd"/>
-      <w:r>
-        <w:rPr>
-          <w:rFonts w:eastAsia="Times New Roman"/>
-          <w:lang w:val="en-US"/>
-        </w:rPr>
-        <w:t>(this)</w:t>
-      </w:r>
-      <w:r>
-        <w:rPr>
-          <w:rFonts w:eastAsia="Times New Roman"/>
-          <w:lang w:val="en-US"/>
-        </w:rPr>
-        <w:t>”</w:t>
-      </w:r>
-      <w:r>
-        <w:rPr>
-          <w:rFonts w:eastAsia="Times New Roman"/>
-          <w:lang w:val="en-US"/>
-        </w:rPr>
-        <w:t>&gt;</w:t>
-      </w:r>
-      <w:r>
-        <w:rPr>
-          <w:rFonts w:eastAsia="Times New Roman"/>
-          <w:lang w:val="en-US"/>
-        </w:rPr>
-        <w:t xml:space="preserve">. </w:t>
-      </w:r>
-    </w:p>
-    <w:p>
-      <w:pPr>
-        <w:rPr>
-          <w:rFonts w:eastAsia="Times New Roman"/>
-        </w:rPr>
-      </w:pPr>
-      <w:proofErr w:type="spellStart"/>
-      <w:r>
-        <w:rPr>
-          <w:rFonts w:eastAsia="Times New Roman"/>
-        </w:rPr>
-        <w:t>Lifeserver</w:t>
-      </w:r>
-      <w:proofErr w:type="spellEnd"/>
-      <w:r>
-        <w:rPr>
-          <w:rFonts w:eastAsia="Times New Roman"/>
-        </w:rPr>
-        <w:t xml:space="preserve"> + </w:t>
-      </w:r>
-      <w:proofErr w:type="spellStart"/>
-      <w:r>
-        <w:rPr>
-          <w:rFonts w:eastAsia="Times New Roman"/>
-        </w:rPr>
-        <w:t>configuration</w:t>
-      </w:r>
-      <w:proofErr w:type="spellEnd"/>
-      <w:r>
-        <w:rPr>
-          <w:rFonts w:eastAsia="Times New Roman"/>
-        </w:rPr>
-        <w:t xml:space="preserve"> in meiner IDE +. Damit verbundene </w:t>
-      </w:r>
-      <w:proofErr w:type="spellStart"/>
-      <w:r>
-        <w:rPr>
-          <w:rFonts w:eastAsia="Times New Roman"/>
-        </w:rPr>
-        <w:t>änderungen</w:t>
-      </w:r>
-      <w:proofErr w:type="spellEnd"/>
-      <w:r>
-        <w:rPr>
-          <w:rFonts w:eastAsia="Times New Roman"/>
-        </w:rPr>
-        <w:t xml:space="preserve"> in den </w:t>
-      </w:r>
-      <w:proofErr w:type="spellStart"/>
-      <w:r>
-        <w:rPr>
-          <w:rFonts w:eastAsia="Times New Roman"/>
-        </w:rPr>
-        <w:t>con</w:t>
-      </w:r>
-      <w:r>
-        <w:rPr>
-          <w:rFonts w:eastAsia="Times New Roman"/>
-        </w:rPr>
-        <w:t>fig</w:t>
-      </w:r>
-      <w:proofErr w:type="spellEnd"/>
-      <w:r>
-        <w:rPr>
-          <w:rFonts w:eastAsia="Times New Roman"/>
-        </w:rPr>
+        <w:t>modules</w:t>
+      </w:r>
+      <w:proofErr w:type="spellEnd"/>
+      <w:r>
+        <w:t xml:space="preserve"> nicht finden. </w:t>
+      </w:r>
+    </w:p>
+    <w:p>
+      <w:hyperlink r:id="rId44" w:history="1">
+        <w:r>
+          <w:rPr>
+            <w:rStyle w:val="Hyperlink"/>
+          </w:rPr>
+          <w:t>https://intellij-support.jetbrains.com/hc/en-us/community/posts/207297985-Can-t-see-excluded-folders</w:t>
+        </w:r>
+      </w:hyperlink>
+    </w:p>
+    <w:p>
+      <w:hyperlink r:id="rId45" w:history="1">
+        <w:r>
+          <w:rPr>
+            <w:rStyle w:val="Hyperlink"/>
+          </w:rPr>
+          <w:t>https://stackoverflow.com/questions/26107125/cannot-read-property-addeventlistener-of-null</w:t>
+        </w:r>
+      </w:hyperlink>
+    </w:p>
+    <w:p>
+      <w:pPr>
+        <w:rPr>
+          <w:rFonts w:ascii="Times New Roman" w:hAnsi="Times New Roman"/>
+        </w:rPr>
+      </w:pPr>
+      <w:hyperlink r:id="rId46" w:history="1">
+        <w:r>
+          <w:rPr>
+            <w:rStyle w:val="Hyperlink"/>
+          </w:rPr>
+          <w:t>https://stackoverflow.com/questions/12930049/how-do-i-import-other-typescript-files</w:t>
+        </w:r>
+      </w:hyperlink>
+    </w:p>
+    <w:p>
+      <w:hyperlink r:id="rId47" w:history="1">
+        <w:r>
+          <w:rPr>
+            <w:rStyle w:val="Hyperlink"/>
+          </w:rPr>
+          <w:t>https://stackoverflow.com/questions/16117290/display-the-result-of-a-javascript-function-in-a-div-element/16117312</w:t>
+        </w:r>
+      </w:hyperlink>
+    </w:p>
+    <w:p>
+      <w:hyperlink r:id="rId48" w:history="1">
+        <w:r>
+          <w:rPr>
+            <w:rStyle w:val="Hyperlink"/>
+          </w:rPr>
+          <w:t>https://developer.mozilla.org/en-US/docs/Web/API/HTMLInputElement</w:t>
+        </w:r>
+      </w:hyperlink>
+    </w:p>
+    <w:p>
+      <w:hyperlink r:id="rId49" w:history="1">
+        <w:r>
+          <w:rPr>
+            <w:rStyle w:val="Hyperlink"/>
+          </w:rPr>
+          <w:t>https://stackoverflow.com/questions/52325814/why-we-are-using-htmlinputelement-in-typescript</w:t>
+        </w:r>
+      </w:hyperlink>
+    </w:p>
+    <w:p/>
+    <w:p>
+      <w:pPr>
+        <w:rPr>
+          <w:rFonts w:ascii="Times New Roman" w:hAnsi="Times New Roman"/>
+        </w:rPr>
+      </w:pPr>
+      <w:r>
+        <w:t xml:space="preserve">Zu Beginn: Probleme mit Klassen erstellen: </w:t>
+      </w:r>
+      <w:hyperlink r:id="rId50" w:history="1">
+        <w:r>
+          <w:rPr>
+            <w:rStyle w:val="Hyperlink"/>
+          </w:rPr>
+          <w:t>https://ultimatecourses.com/blog/typescript-classes-and-constructors</w:t>
+        </w:r>
+      </w:hyperlink>
+    </w:p>
+    <w:p>
+      <w:pPr>
+        <w:rPr>
+          <w:rFonts w:ascii="Times New Roman" w:hAnsi="Times New Roman"/>
+        </w:rPr>
+      </w:pPr>
+      <w:r>
+        <w:rPr>
+          <w:rFonts w:ascii="Times New Roman" w:hAnsi="Times New Roman"/>
+        </w:rPr>
+        <w:t xml:space="preserve">Verständnis Variablen: </w:t>
+      </w:r>
+    </w:p>
+    <w:p>
+      <w:pPr>
+        <w:rPr>
+          <w:rFonts w:ascii="Times New Roman" w:hAnsi="Times New Roman"/>
+        </w:rPr>
+      </w:pPr>
+      <w:hyperlink r:id="rId51" w:history="1">
+        <w:r>
+          <w:rPr>
+            <w:rStyle w:val="Hyperlink"/>
+          </w:rPr>
+          <w:t>https://www.tutorialspoint.com/typescript/typescript_variables.htm</w:t>
+        </w:r>
+      </w:hyperlink>
+    </w:p>
+    <w:p>
+      <w:pPr>
+        <w:rPr>
+          <w:rFonts w:ascii="Times New Roman" w:hAnsi="Times New Roman"/>
+        </w:rPr>
+      </w:pPr>
+      <w:r>
+        <w:rPr>
+          <w:rFonts w:ascii="Times New Roman" w:hAnsi="Times New Roman"/>
+        </w:rPr>
+        <w:t xml:space="preserve">Erkenntnis mit private und </w:t>
+      </w:r>
+      <w:proofErr w:type="spellStart"/>
+      <w:r>
+        <w:rPr>
+          <w:rFonts w:ascii="Times New Roman" w:hAnsi="Times New Roman"/>
+        </w:rPr>
+        <w:t>public</w:t>
+      </w:r>
+      <w:proofErr w:type="spellEnd"/>
+      <w:r>
+        <w:rPr>
+          <w:rFonts w:ascii="Times New Roman" w:hAnsi="Times New Roman"/>
+        </w:rPr>
+        <w:t xml:space="preserve"> etc. </w:t>
+      </w:r>
+    </w:p>
+    <w:p>
+      <w:pPr>
+        <w:rPr>
+          <w:rFonts w:ascii="Times New Roman" w:hAnsi="Times New Roman"/>
+        </w:rPr>
+      </w:pPr>
+      <w:hyperlink r:id="rId52" w:history="1">
+        <w:r>
+          <w:rPr>
+            <w:rStyle w:val="Hyperlink"/>
+          </w:rPr>
+          <w:t>https://stackoverflow.com/questions/34110766/how-to-show-hide-multiple-divs-based-on-input-value</w:t>
+        </w:r>
+      </w:hyperlink>
+    </w:p>
+    <w:p>
+      <w:pPr>
+        <w:rPr>
+          <w:rFonts w:ascii="Times New Roman" w:hAnsi="Times New Roman"/>
+        </w:rPr>
+      </w:pPr>
+    </w:p>
+    <w:p>
+      <w:pPr>
+        <w:rPr>
+          <w:rFonts w:ascii="Times New Roman" w:hAnsi="Times New Roman"/>
+        </w:rPr>
+      </w:pPr>
+    </w:p>
+    <w:p/>
+    <w:p>
+      <w:pPr>
+        <w:pStyle w:val="Heading1"/>
+      </w:pPr>
+      <w:bookmarkStart w:id="7" w:name="_Toc39868155"/>
+      <w:r>
+        <w:t>Persönliche Reflexion</w:t>
+      </w:r>
+      <w:bookmarkEnd w:id="7"/>
+    </w:p>
+    <w:p>
+      <w:r>
+        <w:t xml:space="preserve">Der </w:t>
+      </w:r>
+      <w:proofErr w:type="spellStart"/>
+      <w:r>
+        <w:t>häugiste</w:t>
+      </w:r>
+      <w:proofErr w:type="spellEnd"/>
+      <w:r>
+        <w:t xml:space="preserve"> Satz, den ich während dieses </w:t>
+      </w:r>
+      <w:proofErr w:type="spellStart"/>
+      <w:r>
+        <w:t>Assignments</w:t>
+      </w:r>
+      <w:proofErr w:type="spellEnd"/>
+      <w:r>
+        <w:t xml:space="preserve"> gehört habe war </w:t>
+      </w:r>
+      <w:proofErr w:type="gramStart"/>
+      <w:r>
+        <w:t>„ das</w:t>
+      </w:r>
+      <w:proofErr w:type="gramEnd"/>
+      <w:r>
+        <w:t xml:space="preserve"> ist eigentlich </w:t>
+      </w:r>
+      <w:proofErr w:type="spellStart"/>
+      <w:r>
+        <w:t>JAvascript</w:t>
+      </w:r>
+      <w:proofErr w:type="spellEnd"/>
+      <w:r>
+        <w:t xml:space="preserve">, nur typisiert“. Was auch stimmt, bis es zu den 100 Ausnahmen kommt, die es in </w:t>
+      </w:r>
+      <w:proofErr w:type="spellStart"/>
+      <w:r>
+        <w:t>Typescript</w:t>
+      </w:r>
+      <w:proofErr w:type="spellEnd"/>
+      <w:r>
         <w:t xml:space="preserve"> </w:t>
       </w:r>
-      <w:proofErr w:type="spellStart"/>
-      <w:r>
-        <w:rPr>
-          <w:rFonts w:eastAsia="Times New Roman"/>
-        </w:rPr>
-        <w:t>dateien</w:t>
-      </w:r>
-      <w:proofErr w:type="spellEnd"/>
-      <w:r>
-        <w:rPr>
-          <w:rFonts w:eastAsia="Times New Roman"/>
-        </w:rPr>
-        <w:t xml:space="preserve">. </w:t>
-      </w:r>
-    </w:p>
-    <w:p>
-      <w:pPr>
-        <w:rPr>
-          <w:rFonts w:eastAsia="Times New Roman"/>
-        </w:rPr>
-      </w:pPr>
-    </w:p>
-    <w:p>
-      <w:pPr>
-        <w:rPr>
-          <w:rFonts w:eastAsia="Times New Roman"/>
-        </w:rPr>
-      </w:pPr>
-      <w:r>
-        <w:rPr>
-          <w:rFonts w:eastAsia="Times New Roman"/>
-        </w:rPr>
-        <w:br w:type="page"/>
-      </w:r>
-      <w:r>
-        <w:rPr>
-          <w:rFonts w:eastAsia="Times New Roman"/>
-        </w:rPr>
-        <w:lastRenderedPageBreak/>
-        <w:t>Klassenstruktur: Begründung wesha</w:t>
-      </w:r>
-      <w:r>
-        <w:rPr>
-          <w:rFonts w:eastAsia="Times New Roman"/>
-        </w:rPr>
-        <w:t xml:space="preserve">lb so granulare Klassen + mit Rücksprache mit Malte: macht man in so kleinen Projekten nicht. Würde über </w:t>
-      </w:r>
-      <w:proofErr w:type="spellStart"/>
-      <w:r>
-        <w:rPr>
-          <w:rFonts w:eastAsia="Times New Roman"/>
-        </w:rPr>
-        <w:t>html</w:t>
-      </w:r>
-      <w:proofErr w:type="spellEnd"/>
-      <w:r>
-        <w:rPr>
-          <w:rFonts w:eastAsia="Times New Roman"/>
-        </w:rPr>
-        <w:t xml:space="preserve"> laufen. </w:t>
-      </w:r>
-    </w:p>
-    <w:p>
-      <w:pPr>
-        <w:rPr>
-          <w:rFonts w:eastAsia="Times New Roman"/>
-        </w:rPr>
-      </w:pPr>
-    </w:p>
-    <w:p>
-      <w:pPr>
-        <w:rPr>
-          <w:rFonts w:eastAsia="Times New Roman"/>
-        </w:rPr>
-      </w:pPr>
-      <w:r>
-        <w:rPr>
-          <w:rFonts w:eastAsia="Times New Roman"/>
-        </w:rPr>
-        <w:t>Kla</w:t>
-      </w:r>
-      <w:r>
-        <w:rPr>
-          <w:rFonts w:eastAsia="Times New Roman"/>
-        </w:rPr>
-        <w:t>s</w:t>
-      </w:r>
-      <w:r>
-        <w:rPr>
-          <w:rFonts w:eastAsia="Times New Roman"/>
-        </w:rPr>
-        <w:t>senfunktionalität</w:t>
-      </w:r>
-    </w:p>
-    <w:p>
-      <w:pPr>
-        <w:rPr>
-          <w:rFonts w:eastAsia="Times New Roman"/>
-        </w:rPr>
-      </w:pPr>
+      <w:proofErr w:type="gramStart"/>
+      <w:r>
+        <w:t>gibt</w:t>
+      </w:r>
+      <w:proofErr w:type="gramEnd"/>
+      <w:r>
+        <w:t>…</w:t>
+      </w:r>
     </w:p>
     <w:p>
       <w:pPr>
         <w:pStyle w:val="Heading1"/>
       </w:pPr>
-      <w:r>
-        <w:t>Idee</w:t>
-      </w:r>
+      <w:bookmarkStart w:id="8" w:name="_Toc39868156"/>
+      <w:r>
+        <w:t>Fazit</w:t>
+      </w:r>
+      <w:bookmarkEnd w:id="8"/>
     </w:p>
     <w:p>
       <w:pPr>
         <w:pStyle w:val="Heading1"/>
       </w:pPr>
-      <w:r>
-        <w:br/>
-      </w:r>
-    </w:p>
-    <w:p>
-      <w:pPr>
-        <w:pStyle w:val="Heading1"/>
-      </w:pPr>
-      <w:r>
-        <w:t>Theoretischer Hintergrund</w:t>
-      </w:r>
-      <w:r>
-        <w:br/>
-      </w:r>
-      <w:r>
-        <w:br/>
-      </w:r>
-      <w:r>
-        <w:br/>
-      </w:r>
-      <w:r>
-        <w:t>Praktische Umsetzung</w:t>
-      </w:r>
-      <w:r>
-        <w:t xml:space="preserve"> Programmieren</w:t>
-      </w:r>
-    </w:p>
-    <w:p>
-      <w:pPr>
-        <w:pStyle w:val="Heading1"/>
-      </w:pPr>
-      <w:r>
-        <w:t>1: Erstellung HTML-Struktur und CSS</w:t>
-      </w:r>
-    </w:p>
-    <w:p>
-      <w:pPr>
-        <w:pStyle w:val="Heading1"/>
-      </w:pPr>
-      <w:r>
-        <w:t>2: Füllen mit Funktionen</w:t>
-      </w:r>
-      <w:r>
-        <w:br/>
-      </w:r>
-    </w:p>
-    <w:p>
-      <w:pPr>
-        <w:pStyle w:val="Heading1"/>
-      </w:pPr>
-      <w:r>
-        <w:t>Probleme und Hindernisse</w:t>
-      </w:r>
-    </w:p>
-    <w:p>
-      <w:r>
-        <w:t xml:space="preserve">Zu Beginn nicht klar wie TS und HTML interagieren, da Komponenten von </w:t>
-      </w:r>
-      <w:proofErr w:type="spellStart"/>
-      <w:r>
-        <w:t>Dozierendenbeispiel</w:t>
-      </w:r>
-      <w:proofErr w:type="spellEnd"/>
-      <w:r>
-        <w:t xml:space="preserve"> verwirrend. Jetzt klar, dass TS quasi nur die Funktionen Modularisiert. </w:t>
-      </w:r>
-    </w:p>
-    <w:p>
-      <w:pPr>
-        <w:pStyle w:val="Heading1"/>
-      </w:pPr>
-      <w:r>
-        <w:t>Persönliche Reflexion</w:t>
-      </w:r>
-    </w:p>
-    <w:p>
-      <w:pPr>
-        <w:pStyle w:val="Heading1"/>
-        <w:rPr>
-          <w:rFonts w:ascii="Times New Roman" w:eastAsia="Times New Roman" w:hAnsi="Times New Roman" w:cs="Times New Roman"/>
-          <w:b/>
-          <w:kern w:val="36"/>
-          <w:sz w:val="48"/>
-          <w:szCs w:val="48"/>
-          <w:lang w:val="en-DE"/>
-        </w:rPr>
-      </w:pPr>
-      <w:r>
-        <w:rPr>
-          <w:rFonts w:ascii="Arial" w:eastAsia="Times New Roman" w:hAnsi="Arial" w:cs="Arial"/>
-          <w:color w:val="000000"/>
-          <w:kern w:val="36"/>
-          <w:sz w:val="40"/>
-          <w:szCs w:val="40"/>
-        </w:rPr>
-        <w:t>F</w:t>
-      </w:r>
-      <w:r>
-        <w:rPr>
-          <w:rFonts w:ascii="Arial" w:eastAsia="Times New Roman" w:hAnsi="Arial" w:cs="Arial"/>
-          <w:color w:val="000000"/>
-          <w:kern w:val="36"/>
-          <w:sz w:val="40"/>
-          <w:szCs w:val="40"/>
-          <w:lang w:val="en-DE"/>
-        </w:rPr>
-        <w:t>azit</w:t>
-      </w:r>
-    </w:p>
-    <w:p>
-      <w:pPr>
-        <w:pStyle w:val="Heading1"/>
-        <w:rPr>
-          <w:rFonts w:ascii="Arial" w:eastAsia="Times New Roman" w:hAnsi="Arial" w:cs="Arial"/>
-          <w:color w:val="000000"/>
-          <w:kern w:val="36"/>
-          <w:sz w:val="40"/>
-          <w:szCs w:val="40"/>
-          <w:lang w:val="en-DE"/>
-        </w:rPr>
-      </w:pPr>
-      <w:r>
-        <w:rPr>
-          <w:rFonts w:ascii="Arial" w:eastAsia="Times New Roman" w:hAnsi="Arial" w:cs="Arial"/>
-          <w:color w:val="000000"/>
-          <w:kern w:val="36"/>
-          <w:sz w:val="40"/>
-          <w:szCs w:val="40"/>
-          <w:lang w:val="en-DE"/>
-        </w:rPr>
-        <w:t>Quellen</w:t>
-      </w:r>
+      <w:bookmarkStart w:id="9" w:name="_Toc39868157"/>
+      <w:r>
+        <w:t>Literaturverzeichnis</w:t>
+      </w:r>
+      <w:bookmarkEnd w:id="9"/>
     </w:p>
     <w:p>
       <w:pPr>
@@ -1395,7 +3321,7 @@
           <w:lang w:val="en-DE"/>
         </w:rPr>
       </w:pPr>
-      <w:hyperlink r:id="rId8" w:history="1">
+      <w:hyperlink r:id="rId53" w:history="1">
         <w:r>
           <w:rPr>
             <w:rFonts w:ascii="Times New Roman" w:eastAsia="Times New Roman" w:hAnsi="Times New Roman" w:cs="Times New Roman"/>
@@ -1414,7 +3340,7 @@
           <w:lang w:val="en-DE"/>
         </w:rPr>
       </w:pPr>
-      <w:hyperlink r:id="rId9" w:history="1">
+      <w:hyperlink r:id="rId54" w:history="1">
         <w:r>
           <w:rPr>
             <w:rFonts w:ascii="Times New Roman" w:eastAsia="Times New Roman" w:hAnsi="Times New Roman" w:cs="Times New Roman"/>
@@ -1457,7 +3383,7 @@
         </w:rPr>
         <w:t xml:space="preserve">: </w:t>
       </w:r>
-      <w:hyperlink r:id="rId10" w:history="1">
+      <w:hyperlink r:id="rId55" w:history="1">
         <w:r>
           <w:rPr>
             <w:rStyle w:val="Hyperlink"/>
@@ -1504,8 +3430,8 @@
       </w:pPr>
     </w:p>
     <w:sectPr>
-      <w:footerReference w:type="even" r:id="rId11"/>
-      <w:footerReference w:type="default" r:id="rId12"/>
+      <w:footerReference w:type="even" r:id="rId56"/>
+      <w:footerReference w:type="default" r:id="rId57"/>
       <w:pgSz w:w="11900" w:h="16840"/>
       <w:pgMar w:top="1417" w:right="1417" w:bottom="1134" w:left="1417" w:header="708" w:footer="708" w:gutter="0"/>
       <w:pgNumType w:start="1"/>
@@ -3982,7 +5908,6 @@
     <w:basedOn w:val="Heading1"/>
     <w:next w:val="Normal"/>
     <w:uiPriority w:val="39"/>
-    <w:semiHidden/>
     <w:unhideWhenUsed/>
     <w:qFormat/>
     <w:rsid w:val="00B33F74"/>
@@ -4081,11 +6006,196 @@
     <w:name w:val="Hyperlink"/>
     <w:basedOn w:val="DefaultParagraphFont"/>
     <w:uiPriority w:val="99"/>
-    <w:semiHidden/>
     <w:unhideWhenUsed/>
     <w:rsid w:val="00810271"/>
     <w:rPr>
       <w:color w:val="0000FF"/>
+      <w:u w:val="single"/>
+    </w:rPr>
+  </w:style>
+  <w:style w:type="paragraph" w:styleId="TOC1">
+    <w:name w:val="toc 1"/>
+    <w:basedOn w:val="Normal"/>
+    <w:next w:val="Normal"/>
+    <w:autoRedefine/>
+    <w:uiPriority w:val="39"/>
+    <w:unhideWhenUsed/>
+    <w:rsid w:val="00DB059C"/>
+    <w:pPr>
+      <w:spacing w:before="120" w:after="120"/>
+    </w:pPr>
+    <w:rPr>
+      <w:rFonts w:asciiTheme="minorHAnsi" w:hAnsiTheme="minorHAnsi" w:cstheme="minorHAnsi"/>
+      <w:b/>
+      <w:bCs/>
+      <w:caps/>
+      <w:sz w:val="20"/>
+      <w:szCs w:val="20"/>
+    </w:rPr>
+  </w:style>
+  <w:style w:type="paragraph" w:styleId="TOC2">
+    <w:name w:val="toc 2"/>
+    <w:basedOn w:val="Normal"/>
+    <w:next w:val="Normal"/>
+    <w:autoRedefine/>
+    <w:uiPriority w:val="39"/>
+    <w:unhideWhenUsed/>
+    <w:rsid w:val="00DB059C"/>
+    <w:pPr>
+      <w:spacing w:after="0"/>
+      <w:ind w:left="220"/>
+    </w:pPr>
+    <w:rPr>
+      <w:rFonts w:asciiTheme="minorHAnsi" w:hAnsiTheme="minorHAnsi" w:cstheme="minorHAnsi"/>
+      <w:smallCaps/>
+      <w:sz w:val="20"/>
+      <w:szCs w:val="20"/>
+    </w:rPr>
+  </w:style>
+  <w:style w:type="paragraph" w:styleId="TOC3">
+    <w:name w:val="toc 3"/>
+    <w:basedOn w:val="Normal"/>
+    <w:next w:val="Normal"/>
+    <w:autoRedefine/>
+    <w:uiPriority w:val="39"/>
+    <w:semiHidden/>
+    <w:unhideWhenUsed/>
+    <w:rsid w:val="00DB059C"/>
+    <w:pPr>
+      <w:spacing w:after="0"/>
+      <w:ind w:left="440"/>
+    </w:pPr>
+    <w:rPr>
+      <w:rFonts w:asciiTheme="minorHAnsi" w:hAnsiTheme="minorHAnsi" w:cstheme="minorHAnsi"/>
+      <w:i/>
+      <w:iCs/>
+      <w:sz w:val="20"/>
+      <w:szCs w:val="20"/>
+    </w:rPr>
+  </w:style>
+  <w:style w:type="paragraph" w:styleId="TOC4">
+    <w:name w:val="toc 4"/>
+    <w:basedOn w:val="Normal"/>
+    <w:next w:val="Normal"/>
+    <w:autoRedefine/>
+    <w:uiPriority w:val="39"/>
+    <w:semiHidden/>
+    <w:unhideWhenUsed/>
+    <w:rsid w:val="00DB059C"/>
+    <w:pPr>
+      <w:spacing w:after="0"/>
+      <w:ind w:left="660"/>
+    </w:pPr>
+    <w:rPr>
+      <w:rFonts w:asciiTheme="minorHAnsi" w:hAnsiTheme="minorHAnsi" w:cstheme="minorHAnsi"/>
+      <w:sz w:val="18"/>
+      <w:szCs w:val="18"/>
+    </w:rPr>
+  </w:style>
+  <w:style w:type="paragraph" w:styleId="TOC5">
+    <w:name w:val="toc 5"/>
+    <w:basedOn w:val="Normal"/>
+    <w:next w:val="Normal"/>
+    <w:autoRedefine/>
+    <w:uiPriority w:val="39"/>
+    <w:semiHidden/>
+    <w:unhideWhenUsed/>
+    <w:rsid w:val="00DB059C"/>
+    <w:pPr>
+      <w:spacing w:after="0"/>
+      <w:ind w:left="880"/>
+    </w:pPr>
+    <w:rPr>
+      <w:rFonts w:asciiTheme="minorHAnsi" w:hAnsiTheme="minorHAnsi" w:cstheme="minorHAnsi"/>
+      <w:sz w:val="18"/>
+      <w:szCs w:val="18"/>
+    </w:rPr>
+  </w:style>
+  <w:style w:type="paragraph" w:styleId="TOC6">
+    <w:name w:val="toc 6"/>
+    <w:basedOn w:val="Normal"/>
+    <w:next w:val="Normal"/>
+    <w:autoRedefine/>
+    <w:uiPriority w:val="39"/>
+    <w:semiHidden/>
+    <w:unhideWhenUsed/>
+    <w:rsid w:val="00DB059C"/>
+    <w:pPr>
+      <w:spacing w:after="0"/>
+      <w:ind w:left="1100"/>
+    </w:pPr>
+    <w:rPr>
+      <w:rFonts w:asciiTheme="minorHAnsi" w:hAnsiTheme="minorHAnsi" w:cstheme="minorHAnsi"/>
+      <w:sz w:val="18"/>
+      <w:szCs w:val="18"/>
+    </w:rPr>
+  </w:style>
+  <w:style w:type="paragraph" w:styleId="TOC7">
+    <w:name w:val="toc 7"/>
+    <w:basedOn w:val="Normal"/>
+    <w:next w:val="Normal"/>
+    <w:autoRedefine/>
+    <w:uiPriority w:val="39"/>
+    <w:semiHidden/>
+    <w:unhideWhenUsed/>
+    <w:rsid w:val="00DB059C"/>
+    <w:pPr>
+      <w:spacing w:after="0"/>
+      <w:ind w:left="1320"/>
+    </w:pPr>
+    <w:rPr>
+      <w:rFonts w:asciiTheme="minorHAnsi" w:hAnsiTheme="minorHAnsi" w:cstheme="minorHAnsi"/>
+      <w:sz w:val="18"/>
+      <w:szCs w:val="18"/>
+    </w:rPr>
+  </w:style>
+  <w:style w:type="paragraph" w:styleId="TOC8">
+    <w:name w:val="toc 8"/>
+    <w:basedOn w:val="Normal"/>
+    <w:next w:val="Normal"/>
+    <w:autoRedefine/>
+    <w:uiPriority w:val="39"/>
+    <w:semiHidden/>
+    <w:unhideWhenUsed/>
+    <w:rsid w:val="00DB059C"/>
+    <w:pPr>
+      <w:spacing w:after="0"/>
+      <w:ind w:left="1540"/>
+    </w:pPr>
+    <w:rPr>
+      <w:rFonts w:asciiTheme="minorHAnsi" w:hAnsiTheme="minorHAnsi" w:cstheme="minorHAnsi"/>
+      <w:sz w:val="18"/>
+      <w:szCs w:val="18"/>
+    </w:rPr>
+  </w:style>
+  <w:style w:type="paragraph" w:styleId="TOC9">
+    <w:name w:val="toc 9"/>
+    <w:basedOn w:val="Normal"/>
+    <w:next w:val="Normal"/>
+    <w:autoRedefine/>
+    <w:uiPriority w:val="39"/>
+    <w:semiHidden/>
+    <w:unhideWhenUsed/>
+    <w:rsid w:val="00DB059C"/>
+    <w:pPr>
+      <w:spacing w:after="0"/>
+      <w:ind w:left="1760"/>
+    </w:pPr>
+    <w:rPr>
+      <w:rFonts w:asciiTheme="minorHAnsi" w:hAnsiTheme="minorHAnsi" w:cstheme="minorHAnsi"/>
+      <w:sz w:val="18"/>
+      <w:szCs w:val="18"/>
+    </w:rPr>
+  </w:style>
+  <w:style w:type="character" w:styleId="FollowedHyperlink">
+    <w:name w:val="FollowedHyperlink"/>
+    <w:basedOn w:val="DefaultParagraphFont"/>
+    <w:uiPriority w:val="99"/>
+    <w:semiHidden/>
+    <w:unhideWhenUsed/>
+    <w:rsid w:val="00442543"/>
+    <w:rPr>
+      <w:color w:val="3EBBF0" w:themeColor="followedHyperlink"/>
       <w:u w:val="single"/>
     </w:rPr>
   </w:style>
@@ -4339,4 +6449,16 @@
     </a:ext>
   </a:extLst>
 </a:theme>
+</file>
+
+<file path=customXml/item1.xml><?xml version="1.0" encoding="utf-8"?>
+<b:Sources xmlns:b="http://schemas.openxmlformats.org/officeDocument/2006/bibliography" xmlns="http://schemas.openxmlformats.org/officeDocument/2006/bibliography" SelectedStyle="/APASixthEditionOfficeOnline.xsl" StyleName="APA" Version="6"/>
+</file>
+
+<file path=customXml/itemProps1.xml><?xml version="1.0" encoding="utf-8"?>
+<ds:datastoreItem xmlns:ds="http://schemas.openxmlformats.org/officeDocument/2006/customXml" ds:itemID="{A0B42085-D642-AE4F-BDBD-BA069401A7D3}">
+  <ds:schemaRefs>
+    <ds:schemaRef ds:uri="http://schemas.openxmlformats.org/officeDocument/2006/bibliography"/>
+  </ds:schemaRefs>
+</ds:datastoreItem>
 </file>
</xml_diff>